<commit_message>
IEEE segunda parte, falta el 2.2 para completarla
</commit_message>
<xml_diff>
--- a/IEEE.docx
+++ b/IEEE.docx
@@ -569,15 +569,7 @@
         <w:rPr>
           <w:rFonts w:ascii="Arial" w:hAnsi="Arial" w:cs="Arial"/>
         </w:rPr>
-        <w:t xml:space="preserve">         </w:t>
-      </w:r>
-      <w:bookmarkStart w:id="0" w:name="_GoBack"/>
-      <w:bookmarkEnd w:id="0"/>
-      <w:r>
-        <w:rPr>
-          <w:rFonts w:ascii="Arial" w:hAnsi="Arial" w:cs="Arial"/>
-        </w:rPr>
-        <w:t xml:space="preserve"> </w:t>
+        <w:t xml:space="preserve">          </w:t>
       </w:r>
     </w:p>
     <w:p>
@@ -595,7 +587,8 @@
     <w:sdt>
       <w:sdtPr>
         <w:rPr>
-          <w:rFonts w:ascii="Arial" w:hAnsi="Arial" w:cs="Arial"/>
+          <w:rFonts w:ascii="Arial" w:eastAsiaTheme="minorHAnsi" w:hAnsi="Arial" w:cs="Arial"/>
+          <w:color w:val="auto"/>
           <w:sz w:val="24"/>
           <w:szCs w:val="24"/>
           <w:lang w:val="es-ES"/>
@@ -608,10 +601,8 @@
       </w:sdtPr>
       <w:sdtEndPr>
         <w:rPr>
-          <w:rFonts w:eastAsiaTheme="minorHAnsi"/>
           <w:b/>
           <w:bCs/>
-          <w:color w:val="auto"/>
         </w:rPr>
       </w:sdtEndPr>
       <w:sdtContent>
@@ -644,7 +635,12 @@
         <w:p>
           <w:pPr>
             <w:pStyle w:val="TDC1"/>
-            <w:spacing w:line="360" w:lineRule="auto"/>
+            <w:rPr>
+              <w:rFonts w:asciiTheme="minorHAnsi" w:eastAsiaTheme="minorEastAsia" w:hAnsiTheme="minorHAnsi" w:cstheme="minorBidi"/>
+              <w:sz w:val="22"/>
+              <w:szCs w:val="22"/>
+              <w:lang w:val="en-US"/>
+            </w:rPr>
           </w:pPr>
           <w:r>
             <w:fldChar w:fldCharType="begin"/>
@@ -655,68 +651,65 @@
           <w:r>
             <w:fldChar w:fldCharType="separate"/>
           </w:r>
-          <w:hyperlink w:anchor="_Toc72257368" w:history="1">
+          <w:hyperlink w:anchor="_Toc72328125" w:history="1">
             <w:r>
               <w:rPr>
                 <w:rStyle w:val="Hipervnculo"/>
-                <w:b/>
               </w:rPr>
               <w:t>1.</w:t>
             </w:r>
             <w:r>
+              <w:rPr>
+                <w:rFonts w:asciiTheme="minorHAnsi" w:eastAsiaTheme="minorEastAsia" w:hAnsiTheme="minorHAnsi" w:cstheme="minorBidi"/>
+                <w:sz w:val="22"/>
+                <w:szCs w:val="22"/>
+                <w:lang w:val="en-US"/>
+              </w:rPr>
               <w:tab/>
             </w:r>
             <w:r>
               <w:rPr>
                 <w:rStyle w:val="Hipervnculo"/>
-                <w:b/>
               </w:rPr>
               <w:t>INTRODUCCION</w:t>
             </w:r>
             <w:r>
               <w:rPr>
-                <w:b/>
                 <w:webHidden/>
               </w:rPr>
               <w:tab/>
             </w:r>
             <w:r>
               <w:rPr>
-                <w:b/>
                 <w:webHidden/>
               </w:rPr>
               <w:fldChar w:fldCharType="begin"/>
             </w:r>
             <w:r>
               <w:rPr>
-                <w:b/>
-                <w:webHidden/>
-              </w:rPr>
-              <w:instrText xml:space="preserve"> PAGEREF _Toc72257368 \h </w:instrText>
-            </w:r>
-            <w:r>
-              <w:rPr>
-                <w:b/>
-                <w:webHidden/>
-              </w:rPr>
-            </w:r>
-            <w:r>
-              <w:rPr>
-                <w:b/>
+                <w:webHidden/>
+              </w:rPr>
+              <w:instrText xml:space="preserve"> PAGEREF _Toc72328125 \h </w:instrText>
+            </w:r>
+            <w:r>
+              <w:rPr>
+                <w:webHidden/>
+              </w:rPr>
+            </w:r>
+            <w:r>
+              <w:rPr>
                 <w:webHidden/>
               </w:rPr>
               <w:fldChar w:fldCharType="separate"/>
             </w:r>
             <w:r>
               <w:rPr>
-                <w:b/>
                 <w:webHidden/>
               </w:rPr>
               <w:t>3</w:t>
             </w:r>
             <w:r>
               <w:rPr>
-                <w:b/>
                 <w:webHidden/>
               </w:rPr>
               <w:fldChar w:fldCharType="end"/>
@@ -730,39 +723,37 @@
               <w:tab w:val="left" w:pos="880"/>
               <w:tab w:val="right" w:leader="dot" w:pos="8777"/>
             </w:tabs>
-            <w:spacing w:line="360" w:lineRule="auto"/>
             <w:rPr>
-              <w:rFonts w:ascii="Arial" w:hAnsi="Arial" w:cs="Arial"/>
+              <w:rFonts w:eastAsiaTheme="minorEastAsia"/>
               <w:noProof/>
+              <w:lang w:val="en-US"/>
             </w:rPr>
           </w:pPr>
-          <w:hyperlink w:anchor="_Toc72257369" w:history="1">
+          <w:hyperlink w:anchor="_Toc72328126" w:history="1">
             <w:r>
               <w:rPr>
                 <w:rStyle w:val="Hipervnculo"/>
-                <w:rFonts w:ascii="Arial" w:hAnsi="Arial" w:cs="Arial"/>
                 <w:noProof/>
               </w:rPr>
               <w:t>1.1.</w:t>
             </w:r>
             <w:r>
               <w:rPr>
-                <w:rFonts w:ascii="Arial" w:hAnsi="Arial" w:cs="Arial"/>
-                <w:noProof/>
+                <w:rFonts w:eastAsiaTheme="minorEastAsia"/>
+                <w:noProof/>
+                <w:lang w:val="en-US"/>
               </w:rPr>
               <w:tab/>
             </w:r>
             <w:r>
               <w:rPr>
                 <w:rStyle w:val="Hipervnculo"/>
-                <w:rFonts w:ascii="Arial" w:hAnsi="Arial" w:cs="Arial"/>
                 <w:noProof/>
               </w:rPr>
               <w:t>PROPOSITO</w:t>
             </w:r>
             <w:r>
               <w:rPr>
-                <w:rFonts w:ascii="Arial" w:hAnsi="Arial" w:cs="Arial"/>
                 <w:noProof/>
                 <w:webHidden/>
               </w:rPr>
@@ -770,7 +761,6 @@
             </w:r>
             <w:r>
               <w:rPr>
-                <w:rFonts w:ascii="Arial" w:hAnsi="Arial" w:cs="Arial"/>
                 <w:noProof/>
                 <w:webHidden/>
               </w:rPr>
@@ -778,22 +768,19 @@
             </w:r>
             <w:r>
               <w:rPr>
-                <w:rFonts w:ascii="Arial" w:hAnsi="Arial" w:cs="Arial"/>
-                <w:noProof/>
-                <w:webHidden/>
-              </w:rPr>
-              <w:instrText xml:space="preserve"> PAGEREF _Toc72257369 \h </w:instrText>
-            </w:r>
-            <w:r>
-              <w:rPr>
-                <w:rFonts w:ascii="Arial" w:hAnsi="Arial" w:cs="Arial"/>
-                <w:noProof/>
-                <w:webHidden/>
-              </w:rPr>
-            </w:r>
-            <w:r>
-              <w:rPr>
-                <w:rFonts w:ascii="Arial" w:hAnsi="Arial" w:cs="Arial"/>
+                <w:noProof/>
+                <w:webHidden/>
+              </w:rPr>
+              <w:instrText xml:space="preserve"> PAGEREF _Toc72328126 \h </w:instrText>
+            </w:r>
+            <w:r>
+              <w:rPr>
+                <w:noProof/>
+                <w:webHidden/>
+              </w:rPr>
+            </w:r>
+            <w:r>
+              <w:rPr>
                 <w:noProof/>
                 <w:webHidden/>
               </w:rPr>
@@ -801,7 +788,6 @@
             </w:r>
             <w:r>
               <w:rPr>
-                <w:rFonts w:ascii="Arial" w:hAnsi="Arial" w:cs="Arial"/>
                 <w:noProof/>
                 <w:webHidden/>
               </w:rPr>
@@ -809,7 +795,6 @@
             </w:r>
             <w:r>
               <w:rPr>
-                <w:rFonts w:ascii="Arial" w:hAnsi="Arial" w:cs="Arial"/>
                 <w:noProof/>
                 <w:webHidden/>
               </w:rPr>
@@ -824,39 +809,37 @@
               <w:tab w:val="left" w:pos="880"/>
               <w:tab w:val="right" w:leader="dot" w:pos="8777"/>
             </w:tabs>
-            <w:spacing w:line="360" w:lineRule="auto"/>
             <w:rPr>
-              <w:rFonts w:ascii="Arial" w:hAnsi="Arial" w:cs="Arial"/>
+              <w:rFonts w:eastAsiaTheme="minorEastAsia"/>
               <w:noProof/>
+              <w:lang w:val="en-US"/>
             </w:rPr>
           </w:pPr>
-          <w:hyperlink w:anchor="_Toc72257370" w:history="1">
+          <w:hyperlink w:anchor="_Toc72328127" w:history="1">
             <w:r>
               <w:rPr>
                 <w:rStyle w:val="Hipervnculo"/>
-                <w:rFonts w:ascii="Arial" w:hAnsi="Arial" w:cs="Arial"/>
                 <w:noProof/>
               </w:rPr>
               <w:t>1.2.</w:t>
             </w:r>
             <w:r>
               <w:rPr>
-                <w:rFonts w:ascii="Arial" w:hAnsi="Arial" w:cs="Arial"/>
-                <w:noProof/>
+                <w:rFonts w:eastAsiaTheme="minorEastAsia"/>
+                <w:noProof/>
+                <w:lang w:val="en-US"/>
               </w:rPr>
               <w:tab/>
             </w:r>
             <w:r>
               <w:rPr>
                 <w:rStyle w:val="Hipervnculo"/>
-                <w:rFonts w:ascii="Arial" w:hAnsi="Arial" w:cs="Arial"/>
                 <w:noProof/>
               </w:rPr>
               <w:t>ALCANCE</w:t>
             </w:r>
             <w:r>
               <w:rPr>
-                <w:rFonts w:ascii="Arial" w:hAnsi="Arial" w:cs="Arial"/>
                 <w:noProof/>
                 <w:webHidden/>
               </w:rPr>
@@ -864,7 +847,6 @@
             </w:r>
             <w:r>
               <w:rPr>
-                <w:rFonts w:ascii="Arial" w:hAnsi="Arial" w:cs="Arial"/>
                 <w:noProof/>
                 <w:webHidden/>
               </w:rPr>
@@ -872,22 +854,19 @@
             </w:r>
             <w:r>
               <w:rPr>
-                <w:rFonts w:ascii="Arial" w:hAnsi="Arial" w:cs="Arial"/>
-                <w:noProof/>
-                <w:webHidden/>
-              </w:rPr>
-              <w:instrText xml:space="preserve"> PAGEREF _Toc72257370 \h </w:instrText>
-            </w:r>
-            <w:r>
-              <w:rPr>
-                <w:rFonts w:ascii="Arial" w:hAnsi="Arial" w:cs="Arial"/>
-                <w:noProof/>
-                <w:webHidden/>
-              </w:rPr>
-            </w:r>
-            <w:r>
-              <w:rPr>
-                <w:rFonts w:ascii="Arial" w:hAnsi="Arial" w:cs="Arial"/>
+                <w:noProof/>
+                <w:webHidden/>
+              </w:rPr>
+              <w:instrText xml:space="preserve"> PAGEREF _Toc72328127 \h </w:instrText>
+            </w:r>
+            <w:r>
+              <w:rPr>
+                <w:noProof/>
+                <w:webHidden/>
+              </w:rPr>
+            </w:r>
+            <w:r>
+              <w:rPr>
                 <w:noProof/>
                 <w:webHidden/>
               </w:rPr>
@@ -895,7 +874,6 @@
             </w:r>
             <w:r>
               <w:rPr>
-                <w:rFonts w:ascii="Arial" w:hAnsi="Arial" w:cs="Arial"/>
                 <w:noProof/>
                 <w:webHidden/>
               </w:rPr>
@@ -903,7 +881,6 @@
             </w:r>
             <w:r>
               <w:rPr>
-                <w:rFonts w:ascii="Arial" w:hAnsi="Arial" w:cs="Arial"/>
                 <w:noProof/>
                 <w:webHidden/>
               </w:rPr>
@@ -918,39 +895,37 @@
               <w:tab w:val="left" w:pos="880"/>
               <w:tab w:val="right" w:leader="dot" w:pos="8777"/>
             </w:tabs>
-            <w:spacing w:line="360" w:lineRule="auto"/>
             <w:rPr>
-              <w:rFonts w:ascii="Arial" w:hAnsi="Arial" w:cs="Arial"/>
+              <w:rFonts w:eastAsiaTheme="minorEastAsia"/>
               <w:noProof/>
+              <w:lang w:val="en-US"/>
             </w:rPr>
           </w:pPr>
-          <w:hyperlink w:anchor="_Toc72257371" w:history="1">
+          <w:hyperlink w:anchor="_Toc72328128" w:history="1">
             <w:r>
               <w:rPr>
                 <w:rStyle w:val="Hipervnculo"/>
-                <w:rFonts w:ascii="Arial" w:hAnsi="Arial" w:cs="Arial"/>
                 <w:noProof/>
               </w:rPr>
               <w:t>1.3.</w:t>
             </w:r>
             <w:r>
               <w:rPr>
-                <w:rFonts w:ascii="Arial" w:hAnsi="Arial" w:cs="Arial"/>
-                <w:noProof/>
+                <w:rFonts w:eastAsiaTheme="minorEastAsia"/>
+                <w:noProof/>
+                <w:lang w:val="en-US"/>
               </w:rPr>
               <w:tab/>
             </w:r>
             <w:r>
               <w:rPr>
                 <w:rStyle w:val="Hipervnculo"/>
-                <w:rFonts w:ascii="Arial" w:hAnsi="Arial" w:cs="Arial"/>
                 <w:noProof/>
               </w:rPr>
               <w:t>PERSONAL INVOLUCRADO</w:t>
             </w:r>
             <w:r>
               <w:rPr>
-                <w:rFonts w:ascii="Arial" w:hAnsi="Arial" w:cs="Arial"/>
                 <w:noProof/>
                 <w:webHidden/>
               </w:rPr>
@@ -958,7 +933,6 @@
             </w:r>
             <w:r>
               <w:rPr>
-                <w:rFonts w:ascii="Arial" w:hAnsi="Arial" w:cs="Arial"/>
                 <w:noProof/>
                 <w:webHidden/>
               </w:rPr>
@@ -966,22 +940,19 @@
             </w:r>
             <w:r>
               <w:rPr>
-                <w:rFonts w:ascii="Arial" w:hAnsi="Arial" w:cs="Arial"/>
-                <w:noProof/>
-                <w:webHidden/>
-              </w:rPr>
-              <w:instrText xml:space="preserve"> PAGEREF _Toc72257371 \h </w:instrText>
-            </w:r>
-            <w:r>
-              <w:rPr>
-                <w:rFonts w:ascii="Arial" w:hAnsi="Arial" w:cs="Arial"/>
-                <w:noProof/>
-                <w:webHidden/>
-              </w:rPr>
-            </w:r>
-            <w:r>
-              <w:rPr>
-                <w:rFonts w:ascii="Arial" w:hAnsi="Arial" w:cs="Arial"/>
+                <w:noProof/>
+                <w:webHidden/>
+              </w:rPr>
+              <w:instrText xml:space="preserve"> PAGEREF _Toc72328128 \h </w:instrText>
+            </w:r>
+            <w:r>
+              <w:rPr>
+                <w:noProof/>
+                <w:webHidden/>
+              </w:rPr>
+            </w:r>
+            <w:r>
+              <w:rPr>
                 <w:noProof/>
                 <w:webHidden/>
               </w:rPr>
@@ -989,7 +960,6 @@
             </w:r>
             <w:r>
               <w:rPr>
-                <w:rFonts w:ascii="Arial" w:hAnsi="Arial" w:cs="Arial"/>
                 <w:noProof/>
                 <w:webHidden/>
               </w:rPr>
@@ -997,7 +967,6 @@
             </w:r>
             <w:r>
               <w:rPr>
-                <w:rFonts w:ascii="Arial" w:hAnsi="Arial" w:cs="Arial"/>
                 <w:noProof/>
                 <w:webHidden/>
               </w:rPr>
@@ -1012,39 +981,37 @@
               <w:tab w:val="left" w:pos="880"/>
               <w:tab w:val="right" w:leader="dot" w:pos="8777"/>
             </w:tabs>
-            <w:spacing w:line="360" w:lineRule="auto"/>
             <w:rPr>
-              <w:rFonts w:ascii="Arial" w:hAnsi="Arial" w:cs="Arial"/>
+              <w:rFonts w:eastAsiaTheme="minorEastAsia"/>
               <w:noProof/>
+              <w:lang w:val="en-US"/>
             </w:rPr>
           </w:pPr>
-          <w:hyperlink w:anchor="_Toc72257372" w:history="1">
+          <w:hyperlink w:anchor="_Toc72328129" w:history="1">
             <w:r>
               <w:rPr>
                 <w:rStyle w:val="Hipervnculo"/>
-                <w:rFonts w:ascii="Arial" w:hAnsi="Arial" w:cs="Arial"/>
                 <w:noProof/>
               </w:rPr>
               <w:t>1.4.</w:t>
             </w:r>
             <w:r>
               <w:rPr>
-                <w:rFonts w:ascii="Arial" w:hAnsi="Arial" w:cs="Arial"/>
-                <w:noProof/>
+                <w:rFonts w:eastAsiaTheme="minorEastAsia"/>
+                <w:noProof/>
+                <w:lang w:val="en-US"/>
               </w:rPr>
               <w:tab/>
             </w:r>
             <w:r>
               <w:rPr>
                 <w:rStyle w:val="Hipervnculo"/>
-                <w:rFonts w:ascii="Arial" w:hAnsi="Arial" w:cs="Arial"/>
                 <w:noProof/>
               </w:rPr>
               <w:t>DEFINICIONES, ACRÓNIMOS Y ABREVIATURAS</w:t>
             </w:r>
             <w:r>
               <w:rPr>
-                <w:rFonts w:ascii="Arial" w:hAnsi="Arial" w:cs="Arial"/>
                 <w:noProof/>
                 <w:webHidden/>
               </w:rPr>
@@ -1052,7 +1019,6 @@
             </w:r>
             <w:r>
               <w:rPr>
-                <w:rFonts w:ascii="Arial" w:hAnsi="Arial" w:cs="Arial"/>
                 <w:noProof/>
                 <w:webHidden/>
               </w:rPr>
@@ -1060,22 +1026,19 @@
             </w:r>
             <w:r>
               <w:rPr>
-                <w:rFonts w:ascii="Arial" w:hAnsi="Arial" w:cs="Arial"/>
-                <w:noProof/>
-                <w:webHidden/>
-              </w:rPr>
-              <w:instrText xml:space="preserve"> PAGEREF _Toc72257372 \h </w:instrText>
-            </w:r>
-            <w:r>
-              <w:rPr>
-                <w:rFonts w:ascii="Arial" w:hAnsi="Arial" w:cs="Arial"/>
-                <w:noProof/>
-                <w:webHidden/>
-              </w:rPr>
-            </w:r>
-            <w:r>
-              <w:rPr>
-                <w:rFonts w:ascii="Arial" w:hAnsi="Arial" w:cs="Arial"/>
+                <w:noProof/>
+                <w:webHidden/>
+              </w:rPr>
+              <w:instrText xml:space="preserve"> PAGEREF _Toc72328129 \h </w:instrText>
+            </w:r>
+            <w:r>
+              <w:rPr>
+                <w:noProof/>
+                <w:webHidden/>
+              </w:rPr>
+            </w:r>
+            <w:r>
+              <w:rPr>
                 <w:noProof/>
                 <w:webHidden/>
               </w:rPr>
@@ -1083,7 +1046,6 @@
             </w:r>
             <w:r>
               <w:rPr>
-                <w:rFonts w:ascii="Arial" w:hAnsi="Arial" w:cs="Arial"/>
                 <w:noProof/>
                 <w:webHidden/>
               </w:rPr>
@@ -1091,7 +1053,6 @@
             </w:r>
             <w:r>
               <w:rPr>
-                <w:rFonts w:ascii="Arial" w:hAnsi="Arial" w:cs="Arial"/>
                 <w:noProof/>
                 <w:webHidden/>
               </w:rPr>
@@ -1106,39 +1067,37 @@
               <w:tab w:val="left" w:pos="880"/>
               <w:tab w:val="right" w:leader="dot" w:pos="8777"/>
             </w:tabs>
-            <w:spacing w:line="360" w:lineRule="auto"/>
             <w:rPr>
-              <w:rFonts w:ascii="Arial" w:hAnsi="Arial" w:cs="Arial"/>
+              <w:rFonts w:eastAsiaTheme="minorEastAsia"/>
               <w:noProof/>
+              <w:lang w:val="en-US"/>
             </w:rPr>
           </w:pPr>
-          <w:hyperlink w:anchor="_Toc72257373" w:history="1">
+          <w:hyperlink w:anchor="_Toc72328130" w:history="1">
             <w:r>
               <w:rPr>
                 <w:rStyle w:val="Hipervnculo"/>
-                <w:rFonts w:ascii="Arial" w:hAnsi="Arial" w:cs="Arial"/>
                 <w:noProof/>
               </w:rPr>
               <w:t>1.5.</w:t>
             </w:r>
             <w:r>
               <w:rPr>
-                <w:rFonts w:ascii="Arial" w:hAnsi="Arial" w:cs="Arial"/>
-                <w:noProof/>
+                <w:rFonts w:eastAsiaTheme="minorEastAsia"/>
+                <w:noProof/>
+                <w:lang w:val="en-US"/>
               </w:rPr>
               <w:tab/>
             </w:r>
             <w:r>
               <w:rPr>
                 <w:rStyle w:val="Hipervnculo"/>
-                <w:rFonts w:ascii="Arial" w:hAnsi="Arial" w:cs="Arial"/>
                 <w:noProof/>
               </w:rPr>
               <w:t>REFERENCIAS</w:t>
             </w:r>
             <w:r>
               <w:rPr>
-                <w:rFonts w:ascii="Arial" w:hAnsi="Arial" w:cs="Arial"/>
                 <w:noProof/>
                 <w:webHidden/>
               </w:rPr>
@@ -1146,7 +1105,6 @@
             </w:r>
             <w:r>
               <w:rPr>
-                <w:rFonts w:ascii="Arial" w:hAnsi="Arial" w:cs="Arial"/>
                 <w:noProof/>
                 <w:webHidden/>
               </w:rPr>
@@ -1154,22 +1112,19 @@
             </w:r>
             <w:r>
               <w:rPr>
-                <w:rFonts w:ascii="Arial" w:hAnsi="Arial" w:cs="Arial"/>
-                <w:noProof/>
-                <w:webHidden/>
-              </w:rPr>
-              <w:instrText xml:space="preserve"> PAGEREF _Toc72257373 \h </w:instrText>
-            </w:r>
-            <w:r>
-              <w:rPr>
-                <w:rFonts w:ascii="Arial" w:hAnsi="Arial" w:cs="Arial"/>
-                <w:noProof/>
-                <w:webHidden/>
-              </w:rPr>
-            </w:r>
-            <w:r>
-              <w:rPr>
-                <w:rFonts w:ascii="Arial" w:hAnsi="Arial" w:cs="Arial"/>
+                <w:noProof/>
+                <w:webHidden/>
+              </w:rPr>
+              <w:instrText xml:space="preserve"> PAGEREF _Toc72328130 \h </w:instrText>
+            </w:r>
+            <w:r>
+              <w:rPr>
+                <w:noProof/>
+                <w:webHidden/>
+              </w:rPr>
+            </w:r>
+            <w:r>
+              <w:rPr>
                 <w:noProof/>
                 <w:webHidden/>
               </w:rPr>
@@ -1177,7 +1132,6 @@
             </w:r>
             <w:r>
               <w:rPr>
-                <w:rFonts w:ascii="Arial" w:hAnsi="Arial" w:cs="Arial"/>
                 <w:noProof/>
                 <w:webHidden/>
               </w:rPr>
@@ -1185,7 +1139,6 @@
             </w:r>
             <w:r>
               <w:rPr>
-                <w:rFonts w:ascii="Arial" w:hAnsi="Arial" w:cs="Arial"/>
                 <w:noProof/>
                 <w:webHidden/>
               </w:rPr>
@@ -1200,39 +1153,37 @@
               <w:tab w:val="left" w:pos="880"/>
               <w:tab w:val="right" w:leader="dot" w:pos="8777"/>
             </w:tabs>
-            <w:spacing w:line="360" w:lineRule="auto"/>
             <w:rPr>
-              <w:rFonts w:ascii="Arial" w:hAnsi="Arial" w:cs="Arial"/>
+              <w:rFonts w:eastAsiaTheme="minorEastAsia"/>
               <w:noProof/>
+              <w:lang w:val="en-US"/>
             </w:rPr>
           </w:pPr>
-          <w:hyperlink w:anchor="_Toc72257374" w:history="1">
+          <w:hyperlink w:anchor="_Toc72328131" w:history="1">
             <w:r>
               <w:rPr>
                 <w:rStyle w:val="Hipervnculo"/>
-                <w:rFonts w:ascii="Arial" w:hAnsi="Arial" w:cs="Arial"/>
                 <w:noProof/>
               </w:rPr>
               <w:t>1.6.</w:t>
             </w:r>
             <w:r>
               <w:rPr>
-                <w:rFonts w:ascii="Arial" w:hAnsi="Arial" w:cs="Arial"/>
-                <w:noProof/>
+                <w:rFonts w:eastAsiaTheme="minorEastAsia"/>
+                <w:noProof/>
+                <w:lang w:val="en-US"/>
               </w:rPr>
               <w:tab/>
             </w:r>
             <w:r>
               <w:rPr>
                 <w:rStyle w:val="Hipervnculo"/>
-                <w:rFonts w:ascii="Arial" w:hAnsi="Arial" w:cs="Arial"/>
                 <w:noProof/>
               </w:rPr>
               <w:t>RESUMEN</w:t>
             </w:r>
             <w:r>
               <w:rPr>
-                <w:rFonts w:ascii="Arial" w:hAnsi="Arial" w:cs="Arial"/>
                 <w:noProof/>
                 <w:webHidden/>
               </w:rPr>
@@ -1240,7 +1191,6 @@
             </w:r>
             <w:r>
               <w:rPr>
-                <w:rFonts w:ascii="Arial" w:hAnsi="Arial" w:cs="Arial"/>
                 <w:noProof/>
                 <w:webHidden/>
               </w:rPr>
@@ -1248,22 +1198,19 @@
             </w:r>
             <w:r>
               <w:rPr>
-                <w:rFonts w:ascii="Arial" w:hAnsi="Arial" w:cs="Arial"/>
-                <w:noProof/>
-                <w:webHidden/>
-              </w:rPr>
-              <w:instrText xml:space="preserve"> PAGEREF _Toc72257374 \h </w:instrText>
-            </w:r>
-            <w:r>
-              <w:rPr>
-                <w:rFonts w:ascii="Arial" w:hAnsi="Arial" w:cs="Arial"/>
-                <w:noProof/>
-                <w:webHidden/>
-              </w:rPr>
-            </w:r>
-            <w:r>
-              <w:rPr>
-                <w:rFonts w:ascii="Arial" w:hAnsi="Arial" w:cs="Arial"/>
+                <w:noProof/>
+                <w:webHidden/>
+              </w:rPr>
+              <w:instrText xml:space="preserve"> PAGEREF _Toc72328131 \h </w:instrText>
+            </w:r>
+            <w:r>
+              <w:rPr>
+                <w:noProof/>
+                <w:webHidden/>
+              </w:rPr>
+            </w:r>
+            <w:r>
+              <w:rPr>
                 <w:noProof/>
                 <w:webHidden/>
               </w:rPr>
@@ -1271,7 +1218,6 @@
             </w:r>
             <w:r>
               <w:rPr>
-                <w:rFonts w:ascii="Arial" w:hAnsi="Arial" w:cs="Arial"/>
                 <w:noProof/>
                 <w:webHidden/>
               </w:rPr>
@@ -1279,7 +1225,601 @@
             </w:r>
             <w:r>
               <w:rPr>
-                <w:rFonts w:ascii="Arial" w:hAnsi="Arial" w:cs="Arial"/>
+                <w:noProof/>
+                <w:webHidden/>
+              </w:rPr>
+              <w:fldChar w:fldCharType="end"/>
+            </w:r>
+          </w:hyperlink>
+        </w:p>
+        <w:p>
+          <w:pPr>
+            <w:pStyle w:val="TDC1"/>
+            <w:rPr>
+              <w:rFonts w:asciiTheme="minorHAnsi" w:eastAsiaTheme="minorEastAsia" w:hAnsiTheme="minorHAnsi" w:cstheme="minorBidi"/>
+              <w:sz w:val="22"/>
+              <w:szCs w:val="22"/>
+              <w:lang w:val="en-US"/>
+            </w:rPr>
+          </w:pPr>
+          <w:hyperlink w:anchor="_Toc72328132" w:history="1">
+            <w:r>
+              <w:rPr>
+                <w:rStyle w:val="Hipervnculo"/>
+              </w:rPr>
+              <w:t>2.</w:t>
+            </w:r>
+            <w:r>
+              <w:rPr>
+                <w:rFonts w:asciiTheme="minorHAnsi" w:eastAsiaTheme="minorEastAsia" w:hAnsiTheme="minorHAnsi" w:cstheme="minorBidi"/>
+                <w:sz w:val="22"/>
+                <w:szCs w:val="22"/>
+                <w:lang w:val="en-US"/>
+              </w:rPr>
+              <w:tab/>
+            </w:r>
+            <w:r>
+              <w:rPr>
+                <w:rStyle w:val="Hipervnculo"/>
+              </w:rPr>
+              <w:t>DESCRIPCIÓN GENERAL</w:t>
+            </w:r>
+            <w:r>
+              <w:rPr>
+                <w:webHidden/>
+              </w:rPr>
+              <w:tab/>
+            </w:r>
+            <w:r>
+              <w:rPr>
+                <w:webHidden/>
+              </w:rPr>
+              <w:fldChar w:fldCharType="begin"/>
+            </w:r>
+            <w:r>
+              <w:rPr>
+                <w:webHidden/>
+              </w:rPr>
+              <w:instrText xml:space="preserve"> PAGEREF _Toc72328132 \h </w:instrText>
+            </w:r>
+            <w:r>
+              <w:rPr>
+                <w:webHidden/>
+              </w:rPr>
+            </w:r>
+            <w:r>
+              <w:rPr>
+                <w:webHidden/>
+              </w:rPr>
+              <w:fldChar w:fldCharType="separate"/>
+            </w:r>
+            <w:r>
+              <w:rPr>
+                <w:webHidden/>
+              </w:rPr>
+              <w:t>5</w:t>
+            </w:r>
+            <w:r>
+              <w:rPr>
+                <w:webHidden/>
+              </w:rPr>
+              <w:fldChar w:fldCharType="end"/>
+            </w:r>
+          </w:hyperlink>
+        </w:p>
+        <w:p>
+          <w:pPr>
+            <w:pStyle w:val="TDC2"/>
+            <w:tabs>
+              <w:tab w:val="left" w:pos="880"/>
+              <w:tab w:val="right" w:leader="dot" w:pos="8777"/>
+            </w:tabs>
+            <w:rPr>
+              <w:rFonts w:eastAsiaTheme="minorEastAsia"/>
+              <w:noProof/>
+              <w:lang w:val="en-US"/>
+            </w:rPr>
+          </w:pPr>
+          <w:hyperlink w:anchor="_Toc72328133" w:history="1">
+            <w:r>
+              <w:rPr>
+                <w:rStyle w:val="Hipervnculo"/>
+                <w:noProof/>
+              </w:rPr>
+              <w:t>2.1.</w:t>
+            </w:r>
+            <w:r>
+              <w:rPr>
+                <w:rFonts w:eastAsiaTheme="minorEastAsia"/>
+                <w:noProof/>
+                <w:lang w:val="en-US"/>
+              </w:rPr>
+              <w:tab/>
+            </w:r>
+            <w:r>
+              <w:rPr>
+                <w:rStyle w:val="Hipervnculo"/>
+                <w:noProof/>
+              </w:rPr>
+              <w:t>PERSPECTIVA DEL PRODUCTO</w:t>
+            </w:r>
+            <w:r>
+              <w:rPr>
+                <w:noProof/>
+                <w:webHidden/>
+              </w:rPr>
+              <w:tab/>
+            </w:r>
+            <w:r>
+              <w:rPr>
+                <w:noProof/>
+                <w:webHidden/>
+              </w:rPr>
+              <w:fldChar w:fldCharType="begin"/>
+            </w:r>
+            <w:r>
+              <w:rPr>
+                <w:noProof/>
+                <w:webHidden/>
+              </w:rPr>
+              <w:instrText xml:space="preserve"> PAGEREF _Toc72328133 \h </w:instrText>
+            </w:r>
+            <w:r>
+              <w:rPr>
+                <w:noProof/>
+                <w:webHidden/>
+              </w:rPr>
+            </w:r>
+            <w:r>
+              <w:rPr>
+                <w:noProof/>
+                <w:webHidden/>
+              </w:rPr>
+              <w:fldChar w:fldCharType="separate"/>
+            </w:r>
+            <w:r>
+              <w:rPr>
+                <w:noProof/>
+                <w:webHidden/>
+              </w:rPr>
+              <w:t>5</w:t>
+            </w:r>
+            <w:r>
+              <w:rPr>
+                <w:noProof/>
+                <w:webHidden/>
+              </w:rPr>
+              <w:fldChar w:fldCharType="end"/>
+            </w:r>
+          </w:hyperlink>
+        </w:p>
+        <w:p>
+          <w:pPr>
+            <w:pStyle w:val="TDC2"/>
+            <w:tabs>
+              <w:tab w:val="left" w:pos="880"/>
+              <w:tab w:val="right" w:leader="dot" w:pos="8777"/>
+            </w:tabs>
+            <w:rPr>
+              <w:rFonts w:eastAsiaTheme="minorEastAsia"/>
+              <w:noProof/>
+              <w:lang w:val="en-US"/>
+            </w:rPr>
+          </w:pPr>
+          <w:hyperlink w:anchor="_Toc72328134" w:history="1">
+            <w:r>
+              <w:rPr>
+                <w:rStyle w:val="Hipervnculo"/>
+                <w:noProof/>
+              </w:rPr>
+              <w:t>2.2.</w:t>
+            </w:r>
+            <w:r>
+              <w:rPr>
+                <w:rFonts w:eastAsiaTheme="minorEastAsia"/>
+                <w:noProof/>
+                <w:lang w:val="en-US"/>
+              </w:rPr>
+              <w:tab/>
+            </w:r>
+            <w:r>
+              <w:rPr>
+                <w:rStyle w:val="Hipervnculo"/>
+                <w:noProof/>
+              </w:rPr>
+              <w:t>FUNCIONES DEL PRODUCTO</w:t>
+            </w:r>
+            <w:r>
+              <w:rPr>
+                <w:noProof/>
+                <w:webHidden/>
+              </w:rPr>
+              <w:tab/>
+            </w:r>
+            <w:r>
+              <w:rPr>
+                <w:noProof/>
+                <w:webHidden/>
+              </w:rPr>
+              <w:fldChar w:fldCharType="begin"/>
+            </w:r>
+            <w:r>
+              <w:rPr>
+                <w:noProof/>
+                <w:webHidden/>
+              </w:rPr>
+              <w:instrText xml:space="preserve"> PAGEREF _Toc72328134 \h </w:instrText>
+            </w:r>
+            <w:r>
+              <w:rPr>
+                <w:noProof/>
+                <w:webHidden/>
+              </w:rPr>
+            </w:r>
+            <w:r>
+              <w:rPr>
+                <w:noProof/>
+                <w:webHidden/>
+              </w:rPr>
+              <w:fldChar w:fldCharType="separate"/>
+            </w:r>
+            <w:r>
+              <w:rPr>
+                <w:noProof/>
+                <w:webHidden/>
+              </w:rPr>
+              <w:t>5</w:t>
+            </w:r>
+            <w:r>
+              <w:rPr>
+                <w:noProof/>
+                <w:webHidden/>
+              </w:rPr>
+              <w:fldChar w:fldCharType="end"/>
+            </w:r>
+          </w:hyperlink>
+        </w:p>
+        <w:p>
+          <w:pPr>
+            <w:pStyle w:val="TDC2"/>
+            <w:tabs>
+              <w:tab w:val="left" w:pos="880"/>
+              <w:tab w:val="right" w:leader="dot" w:pos="8777"/>
+            </w:tabs>
+            <w:rPr>
+              <w:rFonts w:eastAsiaTheme="minorEastAsia"/>
+              <w:noProof/>
+              <w:lang w:val="en-US"/>
+            </w:rPr>
+          </w:pPr>
+          <w:hyperlink w:anchor="_Toc72328135" w:history="1">
+            <w:r>
+              <w:rPr>
+                <w:rStyle w:val="Hipervnculo"/>
+                <w:rFonts w:eastAsia="Calibri"/>
+                <w:noProof/>
+              </w:rPr>
+              <w:t>2.3.</w:t>
+            </w:r>
+            <w:r>
+              <w:rPr>
+                <w:rFonts w:eastAsiaTheme="minorEastAsia"/>
+                <w:noProof/>
+                <w:lang w:val="en-US"/>
+              </w:rPr>
+              <w:tab/>
+            </w:r>
+            <w:r>
+              <w:rPr>
+                <w:rStyle w:val="Hipervnculo"/>
+                <w:rFonts w:eastAsia="Calibri"/>
+                <w:noProof/>
+              </w:rPr>
+              <w:t>CARACTERÍSTICAS DE LOS USUARIOS</w:t>
+            </w:r>
+            <w:r>
+              <w:rPr>
+                <w:noProof/>
+                <w:webHidden/>
+              </w:rPr>
+              <w:tab/>
+            </w:r>
+            <w:r>
+              <w:rPr>
+                <w:noProof/>
+                <w:webHidden/>
+              </w:rPr>
+              <w:fldChar w:fldCharType="begin"/>
+            </w:r>
+            <w:r>
+              <w:rPr>
+                <w:noProof/>
+                <w:webHidden/>
+              </w:rPr>
+              <w:instrText xml:space="preserve"> PAGEREF _Toc72328135 \h </w:instrText>
+            </w:r>
+            <w:r>
+              <w:rPr>
+                <w:noProof/>
+                <w:webHidden/>
+              </w:rPr>
+            </w:r>
+            <w:r>
+              <w:rPr>
+                <w:noProof/>
+                <w:webHidden/>
+              </w:rPr>
+              <w:fldChar w:fldCharType="separate"/>
+            </w:r>
+            <w:r>
+              <w:rPr>
+                <w:noProof/>
+                <w:webHidden/>
+              </w:rPr>
+              <w:t>5</w:t>
+            </w:r>
+            <w:r>
+              <w:rPr>
+                <w:noProof/>
+                <w:webHidden/>
+              </w:rPr>
+              <w:fldChar w:fldCharType="end"/>
+            </w:r>
+          </w:hyperlink>
+        </w:p>
+        <w:p>
+          <w:pPr>
+            <w:pStyle w:val="TDC2"/>
+            <w:tabs>
+              <w:tab w:val="left" w:pos="880"/>
+              <w:tab w:val="right" w:leader="dot" w:pos="8777"/>
+            </w:tabs>
+            <w:rPr>
+              <w:rFonts w:eastAsiaTheme="minorEastAsia"/>
+              <w:noProof/>
+              <w:lang w:val="en-US"/>
+            </w:rPr>
+          </w:pPr>
+          <w:hyperlink w:anchor="_Toc72328136" w:history="1">
+            <w:r>
+              <w:rPr>
+                <w:rStyle w:val="Hipervnculo"/>
+                <w:noProof/>
+              </w:rPr>
+              <w:t>2.4.</w:t>
+            </w:r>
+            <w:r>
+              <w:rPr>
+                <w:rFonts w:eastAsiaTheme="minorEastAsia"/>
+                <w:noProof/>
+                <w:lang w:val="en-US"/>
+              </w:rPr>
+              <w:tab/>
+            </w:r>
+            <w:r>
+              <w:rPr>
+                <w:rStyle w:val="Hipervnculo"/>
+                <w:noProof/>
+              </w:rPr>
+              <w:t>RESTRICCIONES</w:t>
+            </w:r>
+            <w:r>
+              <w:rPr>
+                <w:noProof/>
+                <w:webHidden/>
+              </w:rPr>
+              <w:tab/>
+            </w:r>
+            <w:r>
+              <w:rPr>
+                <w:noProof/>
+                <w:webHidden/>
+              </w:rPr>
+              <w:fldChar w:fldCharType="begin"/>
+            </w:r>
+            <w:r>
+              <w:rPr>
+                <w:noProof/>
+                <w:webHidden/>
+              </w:rPr>
+              <w:instrText xml:space="preserve"> PAGEREF _Toc72328136 \h </w:instrText>
+            </w:r>
+            <w:r>
+              <w:rPr>
+                <w:noProof/>
+                <w:webHidden/>
+              </w:rPr>
+            </w:r>
+            <w:r>
+              <w:rPr>
+                <w:noProof/>
+                <w:webHidden/>
+              </w:rPr>
+              <w:fldChar w:fldCharType="separate"/>
+            </w:r>
+            <w:r>
+              <w:rPr>
+                <w:noProof/>
+                <w:webHidden/>
+              </w:rPr>
+              <w:t>5</w:t>
+            </w:r>
+            <w:r>
+              <w:rPr>
+                <w:noProof/>
+                <w:webHidden/>
+              </w:rPr>
+              <w:fldChar w:fldCharType="end"/>
+            </w:r>
+          </w:hyperlink>
+        </w:p>
+        <w:p>
+          <w:pPr>
+            <w:pStyle w:val="TDC2"/>
+            <w:tabs>
+              <w:tab w:val="left" w:pos="880"/>
+              <w:tab w:val="right" w:leader="dot" w:pos="8777"/>
+            </w:tabs>
+            <w:rPr>
+              <w:rFonts w:eastAsiaTheme="minorEastAsia"/>
+              <w:noProof/>
+              <w:lang w:val="en-US"/>
+            </w:rPr>
+          </w:pPr>
+          <w:hyperlink w:anchor="_Toc72328137" w:history="1">
+            <w:r>
+              <w:rPr>
+                <w:rStyle w:val="Hipervnculo"/>
+                <w:noProof/>
+              </w:rPr>
+              <w:t>2.5.</w:t>
+            </w:r>
+            <w:r>
+              <w:rPr>
+                <w:rFonts w:eastAsiaTheme="minorEastAsia"/>
+                <w:noProof/>
+                <w:lang w:val="en-US"/>
+              </w:rPr>
+              <w:tab/>
+            </w:r>
+            <w:r>
+              <w:rPr>
+                <w:rStyle w:val="Hipervnculo"/>
+                <w:noProof/>
+              </w:rPr>
+              <w:t>SUPOSICIONES Y DEPENDENCIA</w:t>
+            </w:r>
+            <w:r>
+              <w:rPr>
+                <w:noProof/>
+                <w:webHidden/>
+              </w:rPr>
+              <w:tab/>
+            </w:r>
+            <w:r>
+              <w:rPr>
+                <w:noProof/>
+                <w:webHidden/>
+              </w:rPr>
+              <w:fldChar w:fldCharType="begin"/>
+            </w:r>
+            <w:r>
+              <w:rPr>
+                <w:noProof/>
+                <w:webHidden/>
+              </w:rPr>
+              <w:instrText xml:space="preserve"> PAGEREF _Toc72328137 \h </w:instrText>
+            </w:r>
+            <w:r>
+              <w:rPr>
+                <w:noProof/>
+                <w:webHidden/>
+              </w:rPr>
+            </w:r>
+            <w:r>
+              <w:rPr>
+                <w:noProof/>
+                <w:webHidden/>
+              </w:rPr>
+              <w:fldChar w:fldCharType="separate"/>
+            </w:r>
+            <w:r>
+              <w:rPr>
+                <w:noProof/>
+                <w:webHidden/>
+              </w:rPr>
+              <w:t>6</w:t>
+            </w:r>
+            <w:r>
+              <w:rPr>
+                <w:noProof/>
+                <w:webHidden/>
+              </w:rPr>
+              <w:fldChar w:fldCharType="end"/>
+            </w:r>
+          </w:hyperlink>
+        </w:p>
+        <w:p>
+          <w:pPr>
+            <w:pStyle w:val="TDC2"/>
+            <w:tabs>
+              <w:tab w:val="left" w:pos="880"/>
+              <w:tab w:val="right" w:leader="dot" w:pos="8777"/>
+            </w:tabs>
+            <w:rPr>
+              <w:rFonts w:eastAsiaTheme="minorEastAsia"/>
+              <w:noProof/>
+              <w:lang w:val="en-US"/>
+            </w:rPr>
+          </w:pPr>
+          <w:hyperlink w:anchor="_Toc72328138" w:history="1">
+            <w:r>
+              <w:rPr>
+                <w:rStyle w:val="Hipervnculo"/>
+                <w:rFonts w:eastAsia="Calibri"/>
+                <w:noProof/>
+              </w:rPr>
+              <w:t>2.6.</w:t>
+            </w:r>
+            <w:r>
+              <w:rPr>
+                <w:rFonts w:eastAsiaTheme="minorEastAsia"/>
+                <w:noProof/>
+                <w:lang w:val="en-US"/>
+              </w:rPr>
+              <w:tab/>
+            </w:r>
+            <w:r>
+              <w:rPr>
+                <w:rStyle w:val="Hipervnculo"/>
+                <w:rFonts w:eastAsia="Calibri"/>
+                <w:noProof/>
+              </w:rPr>
+              <w:t>REQUISITOS FUTUROS</w:t>
+            </w:r>
+            <w:r>
+              <w:rPr>
+                <w:noProof/>
+                <w:webHidden/>
+              </w:rPr>
+              <w:tab/>
+            </w:r>
+            <w:r>
+              <w:rPr>
+                <w:noProof/>
+                <w:webHidden/>
+              </w:rPr>
+              <w:fldChar w:fldCharType="begin"/>
+            </w:r>
+            <w:r>
+              <w:rPr>
+                <w:noProof/>
+                <w:webHidden/>
+              </w:rPr>
+              <w:instrText xml:space="preserve"> PAGEREF _Toc72328138 \h </w:instrText>
+            </w:r>
+            <w:r>
+              <w:rPr>
+                <w:noProof/>
+                <w:webHidden/>
+              </w:rPr>
+            </w:r>
+            <w:r>
+              <w:rPr>
+                <w:noProof/>
+                <w:webHidden/>
+              </w:rPr>
+              <w:fldChar w:fldCharType="separate"/>
+            </w:r>
+            <w:r>
+              <w:rPr>
+                <w:noProof/>
+                <w:webHidden/>
+              </w:rPr>
+              <w:t>6</w:t>
+            </w:r>
+            <w:r>
+              <w:rPr>
                 <w:noProof/>
                 <w:webHidden/>
               </w:rPr>
@@ -1344,12 +1884,13 @@
     <w:p>
       <w:pPr>
         <w:pStyle w:val="Ttulo1"/>
-      </w:pPr>
-      <w:bookmarkStart w:id="1" w:name="_Toc72257368"/>
+        <w:jc w:val="both"/>
+      </w:pPr>
+      <w:bookmarkStart w:id="0" w:name="_Toc72328125"/>
       <w:r>
         <w:t>INTRODUCCION</w:t>
       </w:r>
-      <w:bookmarkEnd w:id="1"/>
+      <w:bookmarkEnd w:id="0"/>
     </w:p>
     <w:p>
       <w:pPr>
@@ -1411,11 +1952,11 @@
       <w:pPr>
         <w:pStyle w:val="Ttulo2"/>
       </w:pPr>
-      <w:bookmarkStart w:id="2" w:name="_Toc72257369"/>
+      <w:bookmarkStart w:id="1" w:name="_Toc72328126"/>
       <w:r>
         <w:t>PROPOSITO</w:t>
       </w:r>
-      <w:bookmarkEnd w:id="2"/>
+      <w:bookmarkEnd w:id="1"/>
     </w:p>
     <w:p>
       <w:pPr>
@@ -1488,11 +2029,11 @@
       <w:pPr>
         <w:pStyle w:val="Ttulo2"/>
       </w:pPr>
-      <w:bookmarkStart w:id="3" w:name="_Toc72257370"/>
+      <w:bookmarkStart w:id="2" w:name="_Toc72328127"/>
       <w:r>
         <w:t>ALCANCE</w:t>
       </w:r>
-      <w:bookmarkEnd w:id="3"/>
+      <w:bookmarkEnd w:id="2"/>
     </w:p>
     <w:p>
       <w:pPr>
@@ -1590,11 +2131,11 @@
       <w:pPr>
         <w:pStyle w:val="Ttulo2"/>
       </w:pPr>
-      <w:bookmarkStart w:id="4" w:name="_Toc72257371"/>
+      <w:bookmarkStart w:id="3" w:name="_Toc72328128"/>
       <w:r>
         <w:t>PERSONAL INVOLUCRADO</w:t>
       </w:r>
-      <w:bookmarkEnd w:id="4"/>
+      <w:bookmarkEnd w:id="3"/>
       <w:r>
         <w:t xml:space="preserve"> </w:t>
       </w:r>
@@ -3246,11 +3787,11 @@
       <w:pPr>
         <w:pStyle w:val="Ttulo2"/>
       </w:pPr>
-      <w:bookmarkStart w:id="5" w:name="_Toc72257372"/>
+      <w:bookmarkStart w:id="4" w:name="_Toc72328129"/>
       <w:r>
         <w:t>DEFINICIONES, ACRÓNIMOS Y ABREVIATURAS</w:t>
       </w:r>
-      <w:bookmarkEnd w:id="5"/>
+      <w:bookmarkEnd w:id="4"/>
     </w:p>
     <w:p/>
     <w:tbl>
@@ -3423,6 +3964,58 @@
           </w:p>
         </w:tc>
       </w:tr>
+      <w:tr>
+        <w:tc>
+          <w:tcPr>
+            <w:tcW w:w="1696" w:type="dxa"/>
+          </w:tcPr>
+          <w:p>
+            <w:pPr>
+              <w:spacing w:line="276" w:lineRule="auto"/>
+              <w:jc w:val="center"/>
+              <w:rPr>
+                <w:rFonts w:ascii="Arial" w:hAnsi="Arial" w:cs="Arial"/>
+                <w:b/>
+                <w:sz w:val="24"/>
+                <w:szCs w:val="24"/>
+              </w:rPr>
+            </w:pPr>
+            <w:r>
+              <w:rPr>
+                <w:rFonts w:ascii="Arial" w:hAnsi="Arial" w:cs="Arial"/>
+                <w:b/>
+                <w:sz w:val="24"/>
+                <w:szCs w:val="24"/>
+              </w:rPr>
+              <w:t>SBDR</w:t>
+            </w:r>
+          </w:p>
+        </w:tc>
+        <w:tc>
+          <w:tcPr>
+            <w:tcW w:w="6798" w:type="dxa"/>
+          </w:tcPr>
+          <w:p>
+            <w:pPr>
+              <w:spacing w:line="276" w:lineRule="auto"/>
+              <w:jc w:val="both"/>
+              <w:rPr>
+                <w:rFonts w:ascii="Arial" w:hAnsi="Arial" w:cs="Arial"/>
+                <w:sz w:val="24"/>
+                <w:szCs w:val="24"/>
+              </w:rPr>
+            </w:pPr>
+            <w:r>
+              <w:rPr>
+                <w:rFonts w:ascii="Arial" w:hAnsi="Arial" w:cs="Arial"/>
+                <w:sz w:val="24"/>
+                <w:szCs w:val="24"/>
+              </w:rPr>
+              <w:t xml:space="preserve">Sistema Bancario de Deposito y Retiro </w:t>
+            </w:r>
+          </w:p>
+        </w:tc>
+      </w:tr>
     </w:tbl>
     <w:p>
       <w:pPr>
@@ -3437,24 +4030,13 @@
     </w:p>
     <w:p>
       <w:pPr>
-        <w:spacing w:line="276" w:lineRule="auto"/>
-        <w:jc w:val="both"/>
-        <w:rPr>
-          <w:rFonts w:ascii="Arial" w:hAnsi="Arial" w:cs="Arial"/>
-          <w:sz w:val="24"/>
-          <w:szCs w:val="24"/>
-        </w:rPr>
-      </w:pPr>
-    </w:p>
-    <w:p>
-      <w:pPr>
         <w:pStyle w:val="Ttulo2"/>
       </w:pPr>
-      <w:bookmarkStart w:id="6" w:name="_Toc72257373"/>
+      <w:bookmarkStart w:id="5" w:name="_Toc72328130"/>
       <w:r>
         <w:t>REFERENCIAS</w:t>
       </w:r>
-      <w:bookmarkEnd w:id="6"/>
+      <w:bookmarkEnd w:id="5"/>
     </w:p>
     <w:p>
       <w:pPr>
@@ -3533,11 +4115,11 @@
       <w:pPr>
         <w:pStyle w:val="Ttulo2"/>
       </w:pPr>
-      <w:bookmarkStart w:id="7" w:name="_Toc72257374"/>
+      <w:bookmarkStart w:id="6" w:name="_Toc72328131"/>
       <w:r>
         <w:t>RESUMEN</w:t>
       </w:r>
-      <w:bookmarkEnd w:id="7"/>
+      <w:bookmarkEnd w:id="6"/>
     </w:p>
     <w:p>
       <w:pPr>
@@ -3668,6 +4250,139 @@
         <w:pStyle w:val="Prrafodelista"/>
         <w:spacing w:line="276" w:lineRule="auto"/>
         <w:ind w:left="1080"/>
+        <w:jc w:val="both"/>
+        <w:rPr>
+          <w:rFonts w:ascii="Arial" w:hAnsi="Arial" w:cs="Arial"/>
+          <w:sz w:val="24"/>
+          <w:szCs w:val="24"/>
+          <w:lang w:val="es-ES"/>
+        </w:rPr>
+      </w:pPr>
+      <w:r>
+        <w:rPr>
+          <w:rFonts w:ascii="Arial" w:hAnsi="Arial" w:cs="Arial"/>
+          <w:sz w:val="24"/>
+          <w:szCs w:val="24"/>
+          <w:lang w:val="es-ES"/>
+        </w:rPr>
+        <w:t xml:space="preserve">En la tercera sección se plantean los requerimientos específicos y atributos del sistema de manera </w:t>
+      </w:r>
+      <w:r>
+        <w:rPr>
+          <w:rFonts w:ascii="Arial" w:hAnsi="Arial" w:cs="Arial"/>
+          <w:sz w:val="24"/>
+          <w:szCs w:val="24"/>
+          <w:lang w:val="es-ES"/>
+        </w:rPr>
+        <w:t>más</w:t>
+      </w:r>
+      <w:r>
+        <w:rPr>
+          <w:rFonts w:ascii="Arial" w:hAnsi="Arial" w:cs="Arial"/>
+          <w:sz w:val="24"/>
+          <w:szCs w:val="24"/>
+          <w:lang w:val="es-ES"/>
+        </w:rPr>
+        <w:t xml:space="preserve"> detallada.</w:t>
+      </w:r>
+    </w:p>
+    <w:p>
+      <w:pPr>
+        <w:spacing w:line="276" w:lineRule="auto"/>
+        <w:jc w:val="both"/>
+        <w:rPr>
+          <w:rFonts w:ascii="Arial" w:hAnsi="Arial" w:cs="Arial"/>
+          <w:sz w:val="24"/>
+          <w:szCs w:val="24"/>
+        </w:rPr>
+      </w:pPr>
+    </w:p>
+    <w:p>
+      <w:pPr>
+        <w:pStyle w:val="Ttulo1"/>
+      </w:pPr>
+      <w:bookmarkStart w:id="7" w:name="_Toc72328132"/>
+      <w:r>
+        <w:t>DESCRIPCIÓN GENERAL</w:t>
+      </w:r>
+      <w:bookmarkEnd w:id="7"/>
+      <w:r>
+        <w:t xml:space="preserve"> </w:t>
+      </w:r>
+    </w:p>
+    <w:p/>
+    <w:p>
+      <w:pPr>
+        <w:spacing w:line="276" w:lineRule="auto"/>
+        <w:ind w:left="360"/>
+        <w:jc w:val="both"/>
+        <w:rPr>
+          <w:rFonts w:ascii="Arial" w:hAnsi="Arial" w:cs="Arial"/>
+          <w:sz w:val="24"/>
+          <w:szCs w:val="24"/>
+        </w:rPr>
+      </w:pPr>
+      <w:r>
+        <w:rPr>
+          <w:rFonts w:ascii="Arial" w:hAnsi="Arial" w:cs="Arial"/>
+          <w:sz w:val="24"/>
+          <w:szCs w:val="24"/>
+        </w:rPr>
+        <w:t>En esta sección se describen todos los factores que afectan al sistema y el contexto de los requisitos.</w:t>
+      </w:r>
+    </w:p>
+    <w:p>
+      <w:pPr>
+        <w:spacing w:line="276" w:lineRule="auto"/>
+        <w:ind w:left="360"/>
+        <w:jc w:val="both"/>
+        <w:rPr>
+          <w:rFonts w:ascii="Arial" w:hAnsi="Arial" w:cs="Arial"/>
+          <w:sz w:val="24"/>
+          <w:szCs w:val="24"/>
+        </w:rPr>
+      </w:pPr>
+      <w:r>
+        <w:rPr>
+          <w:rFonts w:ascii="Arial" w:hAnsi="Arial" w:cs="Arial"/>
+          <w:sz w:val="24"/>
+          <w:szCs w:val="24"/>
+        </w:rPr>
+        <w:t>De esta sección se derivan las siguientes subsecciones: Perspectiva del producto, funciones del producto, características de los usuarios, restricciones, suposiciones y dependencia y requisitos futuros.</w:t>
+      </w:r>
+    </w:p>
+    <w:p>
+      <w:pPr>
+        <w:spacing w:line="276" w:lineRule="auto"/>
+        <w:jc w:val="both"/>
+        <w:rPr>
+          <w:rFonts w:ascii="Arial" w:hAnsi="Arial" w:cs="Arial"/>
+          <w:sz w:val="24"/>
+          <w:szCs w:val="24"/>
+        </w:rPr>
+      </w:pPr>
+    </w:p>
+    <w:p>
+      <w:pPr>
+        <w:pStyle w:val="Ttulo2"/>
+        <w:numPr>
+          <w:ilvl w:val="1"/>
+          <w:numId w:val="6"/>
+        </w:numPr>
+      </w:pPr>
+      <w:bookmarkStart w:id="8" w:name="_Toc72328133"/>
+      <w:r>
+        <w:t>PERSPECTIVA DEL PRODUCTO</w:t>
+      </w:r>
+      <w:bookmarkEnd w:id="8"/>
+      <w:r>
+        <w:t xml:space="preserve"> </w:t>
+      </w:r>
+    </w:p>
+    <w:p>
+      <w:pPr>
+        <w:pStyle w:val="Prrafodelista"/>
+        <w:spacing w:line="276" w:lineRule="auto"/>
         <w:jc w:val="both"/>
         <w:rPr>
           <w:rFonts w:ascii="Arial" w:hAnsi="Arial" w:cs="Arial"/>
@@ -3677,15 +4392,20 @@
           <w:lang w:val="es-ES"/>
         </w:rPr>
       </w:pPr>
-      <w:r>
-        <w:rPr>
-          <w:rFonts w:ascii="Arial" w:hAnsi="Arial" w:cs="Arial"/>
+    </w:p>
+    <w:p>
+      <w:pPr>
+        <w:pStyle w:val="Prrafodelista"/>
+        <w:spacing w:line="276" w:lineRule="auto"/>
+        <w:jc w:val="both"/>
+        <w:rPr>
+          <w:rFonts w:ascii="Arial" w:hAnsi="Arial" w:cs="Arial"/>
+          <w:b/>
           <w:sz w:val="24"/>
           <w:szCs w:val="24"/>
           <w:lang w:val="es-ES"/>
         </w:rPr>
-        <w:t xml:space="preserve">En la tercera sección se plantean los requerimientos específicos y atributos del sistema de manera </w:t>
-      </w:r>
+      </w:pPr>
       <w:r>
         <w:rPr>
           <w:rFonts w:ascii="Arial" w:hAnsi="Arial" w:cs="Arial"/>
@@ -3693,17 +4413,1021 @@
           <w:szCs w:val="24"/>
           <w:lang w:val="es-ES"/>
         </w:rPr>
-        <w:t>más</w:t>
+        <w:t>El sistema SBDR será un software diseñado para trabajar en entorno WEB, lo que permitirá su utilización de forma rápida y eficaz, además que el usuario realizará sus transacciones de forma segura.</w:t>
       </w:r>
+    </w:p>
+    <w:p>
+      <w:pPr>
+        <w:spacing w:line="276" w:lineRule="auto"/>
+        <w:jc w:val="both"/>
+        <w:rPr>
+          <w:rFonts w:ascii="Arial" w:hAnsi="Arial" w:cs="Arial"/>
+          <w:sz w:val="24"/>
+          <w:szCs w:val="24"/>
+        </w:rPr>
+      </w:pPr>
+    </w:p>
+    <w:p>
+      <w:pPr>
+        <w:pStyle w:val="Ttulo2"/>
+        <w:numPr>
+          <w:ilvl w:val="1"/>
+          <w:numId w:val="6"/>
+        </w:numPr>
+      </w:pPr>
+      <w:bookmarkStart w:id="9" w:name="_Toc72328134"/>
       <w:r>
+        <w:t>FUNCIONES DEL PRODUCTO</w:t>
+      </w:r>
+      <w:bookmarkEnd w:id="9"/>
+    </w:p>
+    <w:p>
+      <w:pPr>
+        <w:spacing w:line="276" w:lineRule="auto"/>
+        <w:jc w:val="both"/>
+        <w:rPr>
+          <w:rFonts w:ascii="Arial" w:hAnsi="Arial" w:cs="Arial"/>
+          <w:sz w:val="24"/>
+          <w:szCs w:val="24"/>
+        </w:rPr>
+      </w:pPr>
+    </w:p>
+    <w:p>
+      <w:pPr>
+        <w:pStyle w:val="Ttulo2"/>
+        <w:numPr>
+          <w:ilvl w:val="1"/>
+          <w:numId w:val="6"/>
+        </w:numPr>
+        <w:rPr>
+          <w:rFonts w:eastAsia="Calibri"/>
+        </w:rPr>
+      </w:pPr>
+      <w:bookmarkStart w:id="10" w:name="_Toc72328135"/>
+      <w:r>
+        <w:rPr>
+          <w:rFonts w:eastAsia="Calibri"/>
+        </w:rPr>
+        <w:t>CARACTERÍSTICAS DE LOS USUARIOS</w:t>
+      </w:r>
+      <w:bookmarkEnd w:id="10"/>
+    </w:p>
+    <w:p>
+      <w:pPr>
+        <w:spacing w:line="276" w:lineRule="auto"/>
+        <w:jc w:val="both"/>
+        <w:rPr>
+          <w:rFonts w:ascii="Arial" w:eastAsia="Calibri" w:hAnsi="Arial" w:cs="Arial"/>
+          <w:b/>
+          <w:sz w:val="24"/>
+          <w:szCs w:val="24"/>
+        </w:rPr>
+      </w:pPr>
+    </w:p>
+    <w:tbl>
+      <w:tblPr>
+        <w:tblW w:w="7655" w:type="dxa"/>
+        <w:tblCellMar>
+          <w:left w:w="70" w:type="dxa"/>
+          <w:right w:w="70" w:type="dxa"/>
+        </w:tblCellMar>
+        <w:tblLook w:val="04A0" w:firstRow="1" w:lastRow="0" w:firstColumn="1" w:lastColumn="0" w:noHBand="0" w:noVBand="1"/>
+      </w:tblPr>
+      <w:tblGrid>
+        <w:gridCol w:w="1985"/>
+        <w:gridCol w:w="5670"/>
+      </w:tblGrid>
+      <w:tr>
+        <w:trPr>
+          <w:trHeight w:val="300"/>
+        </w:trPr>
+        <w:tc>
+          <w:tcPr>
+            <w:tcW w:w="1985" w:type="dxa"/>
+            <w:tcBorders>
+              <w:top w:val="nil"/>
+              <w:left w:val="nil"/>
+              <w:bottom w:val="single" w:sz="4" w:space="0" w:color="auto"/>
+              <w:right w:val="nil"/>
+            </w:tcBorders>
+            <w:shd w:val="clear" w:color="000000" w:fill="8EA9DB"/>
+            <w:noWrap/>
+            <w:vAlign w:val="center"/>
+            <w:hideMark/>
+          </w:tcPr>
+          <w:p>
+            <w:pPr>
+              <w:spacing w:after="0" w:line="276" w:lineRule="auto"/>
+              <w:rPr>
+                <w:rFonts w:ascii="Arial" w:eastAsia="Times New Roman" w:hAnsi="Arial" w:cs="Arial"/>
+                <w:b/>
+                <w:color w:val="000000"/>
+                <w:sz w:val="24"/>
+                <w:szCs w:val="24"/>
+                <w:lang w:eastAsia="es-ES"/>
+              </w:rPr>
+            </w:pPr>
+            <w:r>
+              <w:rPr>
+                <w:rFonts w:ascii="Arial" w:eastAsia="Times New Roman" w:hAnsi="Arial" w:cs="Arial"/>
+                <w:b/>
+                <w:color w:val="000000"/>
+                <w:sz w:val="24"/>
+                <w:szCs w:val="24"/>
+                <w:lang w:eastAsia="es-ES"/>
+              </w:rPr>
+              <w:t>Tipo de Usuario</w:t>
+            </w:r>
+          </w:p>
+        </w:tc>
+        <w:tc>
+          <w:tcPr>
+            <w:tcW w:w="5670" w:type="dxa"/>
+            <w:tcBorders>
+              <w:top w:val="nil"/>
+              <w:left w:val="nil"/>
+              <w:bottom w:val="single" w:sz="4" w:space="0" w:color="auto"/>
+              <w:right w:val="nil"/>
+            </w:tcBorders>
+            <w:shd w:val="clear" w:color="auto" w:fill="auto"/>
+            <w:noWrap/>
+            <w:vAlign w:val="bottom"/>
+            <w:hideMark/>
+          </w:tcPr>
+          <w:p>
+            <w:pPr>
+              <w:spacing w:after="0" w:line="276" w:lineRule="auto"/>
+              <w:rPr>
+                <w:rFonts w:ascii="Arial" w:eastAsia="Times New Roman" w:hAnsi="Arial" w:cs="Arial"/>
+                <w:color w:val="000000"/>
+                <w:sz w:val="24"/>
+                <w:szCs w:val="24"/>
+                <w:lang w:eastAsia="es-ES"/>
+              </w:rPr>
+            </w:pPr>
+            <w:r>
+              <w:rPr>
+                <w:rFonts w:ascii="Arial" w:eastAsia="Times New Roman" w:hAnsi="Arial" w:cs="Arial"/>
+                <w:color w:val="000000"/>
+                <w:sz w:val="24"/>
+                <w:szCs w:val="24"/>
+                <w:lang w:eastAsia="es-ES"/>
+              </w:rPr>
+              <w:t>Administrador</w:t>
+            </w:r>
+          </w:p>
+        </w:tc>
+      </w:tr>
+      <w:tr>
+        <w:trPr>
+          <w:trHeight w:val="300"/>
+        </w:trPr>
+        <w:tc>
+          <w:tcPr>
+            <w:tcW w:w="1985" w:type="dxa"/>
+            <w:tcBorders>
+              <w:top w:val="nil"/>
+              <w:left w:val="nil"/>
+              <w:bottom w:val="single" w:sz="4" w:space="0" w:color="auto"/>
+              <w:right w:val="nil"/>
+            </w:tcBorders>
+            <w:shd w:val="clear" w:color="000000" w:fill="8EA9DB"/>
+            <w:noWrap/>
+            <w:vAlign w:val="center"/>
+            <w:hideMark/>
+          </w:tcPr>
+          <w:p>
+            <w:pPr>
+              <w:spacing w:after="0" w:line="276" w:lineRule="auto"/>
+              <w:rPr>
+                <w:rFonts w:ascii="Arial" w:eastAsia="Times New Roman" w:hAnsi="Arial" w:cs="Arial"/>
+                <w:b/>
+                <w:color w:val="000000"/>
+                <w:sz w:val="24"/>
+                <w:szCs w:val="24"/>
+                <w:lang w:eastAsia="es-ES"/>
+              </w:rPr>
+            </w:pPr>
+            <w:r>
+              <w:rPr>
+                <w:rFonts w:ascii="Arial" w:eastAsia="Times New Roman" w:hAnsi="Arial" w:cs="Arial"/>
+                <w:b/>
+                <w:color w:val="000000"/>
+                <w:sz w:val="24"/>
+                <w:szCs w:val="24"/>
+                <w:lang w:eastAsia="es-ES"/>
+              </w:rPr>
+              <w:t>Actividades</w:t>
+            </w:r>
+          </w:p>
+        </w:tc>
+        <w:tc>
+          <w:tcPr>
+            <w:tcW w:w="5670" w:type="dxa"/>
+            <w:tcBorders>
+              <w:top w:val="nil"/>
+              <w:left w:val="nil"/>
+              <w:bottom w:val="single" w:sz="4" w:space="0" w:color="auto"/>
+              <w:right w:val="nil"/>
+            </w:tcBorders>
+            <w:shd w:val="clear" w:color="auto" w:fill="auto"/>
+            <w:noWrap/>
+            <w:vAlign w:val="bottom"/>
+            <w:hideMark/>
+          </w:tcPr>
+          <w:p>
+            <w:pPr>
+              <w:spacing w:after="0" w:line="276" w:lineRule="auto"/>
+              <w:rPr>
+                <w:rFonts w:ascii="Arial" w:eastAsia="Times New Roman" w:hAnsi="Arial" w:cs="Arial"/>
+                <w:color w:val="000000"/>
+                <w:sz w:val="24"/>
+                <w:szCs w:val="24"/>
+                <w:lang w:eastAsia="es-ES"/>
+              </w:rPr>
+            </w:pPr>
+            <w:r>
+              <w:rPr>
+                <w:rFonts w:ascii="Arial" w:eastAsia="Times New Roman" w:hAnsi="Arial" w:cs="Arial"/>
+                <w:color w:val="000000"/>
+                <w:sz w:val="24"/>
+                <w:szCs w:val="24"/>
+                <w:lang w:eastAsia="es-ES"/>
+              </w:rPr>
+              <w:t>Control y manejo del sistema en general</w:t>
+            </w:r>
+          </w:p>
+        </w:tc>
+      </w:tr>
+    </w:tbl>
+    <w:p>
+      <w:pPr>
+        <w:spacing w:line="276" w:lineRule="auto"/>
+        <w:rPr>
+          <w:rFonts w:ascii="Arial" w:eastAsia="Calibri" w:hAnsi="Arial" w:cs="Arial"/>
+          <w:sz w:val="24"/>
+          <w:szCs w:val="24"/>
+        </w:rPr>
+      </w:pPr>
+    </w:p>
+    <w:tbl>
+      <w:tblPr>
+        <w:tblW w:w="7655" w:type="dxa"/>
+        <w:tblCellMar>
+          <w:left w:w="70" w:type="dxa"/>
+          <w:right w:w="70" w:type="dxa"/>
+        </w:tblCellMar>
+        <w:tblLook w:val="04A0" w:firstRow="1" w:lastRow="0" w:firstColumn="1" w:lastColumn="0" w:noHBand="0" w:noVBand="1"/>
+      </w:tblPr>
+      <w:tblGrid>
+        <w:gridCol w:w="1960"/>
+        <w:gridCol w:w="5695"/>
+      </w:tblGrid>
+      <w:tr>
+        <w:trPr>
+          <w:trHeight w:val="300"/>
+        </w:trPr>
+        <w:tc>
+          <w:tcPr>
+            <w:tcW w:w="1960" w:type="dxa"/>
+            <w:tcBorders>
+              <w:top w:val="nil"/>
+              <w:left w:val="nil"/>
+              <w:bottom w:val="single" w:sz="4" w:space="0" w:color="auto"/>
+              <w:right w:val="nil"/>
+            </w:tcBorders>
+            <w:shd w:val="clear" w:color="000000" w:fill="8EA9DB"/>
+            <w:noWrap/>
+            <w:vAlign w:val="center"/>
+            <w:hideMark/>
+          </w:tcPr>
+          <w:p>
+            <w:pPr>
+              <w:spacing w:after="0" w:line="276" w:lineRule="auto"/>
+              <w:rPr>
+                <w:rFonts w:ascii="Arial" w:eastAsia="Times New Roman" w:hAnsi="Arial" w:cs="Arial"/>
+                <w:b/>
+                <w:color w:val="000000"/>
+                <w:sz w:val="24"/>
+                <w:szCs w:val="24"/>
+                <w:lang w:eastAsia="es-ES"/>
+              </w:rPr>
+            </w:pPr>
+            <w:r>
+              <w:rPr>
+                <w:rFonts w:ascii="Arial" w:eastAsia="Times New Roman" w:hAnsi="Arial" w:cs="Arial"/>
+                <w:b/>
+                <w:color w:val="000000"/>
+                <w:sz w:val="24"/>
+                <w:szCs w:val="24"/>
+                <w:lang w:eastAsia="es-ES"/>
+              </w:rPr>
+              <w:t>Tipo de Usuario</w:t>
+            </w:r>
+          </w:p>
+        </w:tc>
+        <w:tc>
+          <w:tcPr>
+            <w:tcW w:w="5695" w:type="dxa"/>
+            <w:tcBorders>
+              <w:top w:val="nil"/>
+              <w:left w:val="nil"/>
+              <w:bottom w:val="single" w:sz="4" w:space="0" w:color="auto"/>
+              <w:right w:val="nil"/>
+            </w:tcBorders>
+            <w:shd w:val="clear" w:color="auto" w:fill="auto"/>
+            <w:noWrap/>
+            <w:vAlign w:val="bottom"/>
+            <w:hideMark/>
+          </w:tcPr>
+          <w:p>
+            <w:pPr>
+              <w:spacing w:after="0" w:line="276" w:lineRule="auto"/>
+              <w:rPr>
+                <w:rFonts w:ascii="Arial" w:eastAsia="Times New Roman" w:hAnsi="Arial" w:cs="Arial"/>
+                <w:color w:val="000000"/>
+                <w:sz w:val="24"/>
+                <w:szCs w:val="24"/>
+                <w:lang w:eastAsia="es-ES"/>
+              </w:rPr>
+            </w:pPr>
+            <w:r>
+              <w:rPr>
+                <w:rFonts w:ascii="Arial" w:eastAsia="Times New Roman" w:hAnsi="Arial" w:cs="Arial"/>
+                <w:color w:val="000000"/>
+                <w:sz w:val="24"/>
+                <w:szCs w:val="24"/>
+                <w:lang w:eastAsia="es-ES"/>
+              </w:rPr>
+              <w:t>Empleados</w:t>
+            </w:r>
+          </w:p>
+        </w:tc>
+      </w:tr>
+      <w:tr>
+        <w:trPr>
+          <w:trHeight w:val="300"/>
+        </w:trPr>
+        <w:tc>
+          <w:tcPr>
+            <w:tcW w:w="1960" w:type="dxa"/>
+            <w:tcBorders>
+              <w:top w:val="nil"/>
+              <w:left w:val="nil"/>
+              <w:bottom w:val="single" w:sz="4" w:space="0" w:color="auto"/>
+              <w:right w:val="nil"/>
+            </w:tcBorders>
+            <w:shd w:val="clear" w:color="000000" w:fill="8EA9DB"/>
+            <w:noWrap/>
+            <w:vAlign w:val="center"/>
+            <w:hideMark/>
+          </w:tcPr>
+          <w:p>
+            <w:pPr>
+              <w:spacing w:after="0" w:line="276" w:lineRule="auto"/>
+              <w:rPr>
+                <w:rFonts w:ascii="Arial" w:eastAsia="Times New Roman" w:hAnsi="Arial" w:cs="Arial"/>
+                <w:b/>
+                <w:color w:val="000000"/>
+                <w:sz w:val="24"/>
+                <w:szCs w:val="24"/>
+                <w:lang w:eastAsia="es-ES"/>
+              </w:rPr>
+            </w:pPr>
+            <w:r>
+              <w:rPr>
+                <w:rFonts w:ascii="Arial" w:eastAsia="Times New Roman" w:hAnsi="Arial" w:cs="Arial"/>
+                <w:b/>
+                <w:color w:val="000000"/>
+                <w:sz w:val="24"/>
+                <w:szCs w:val="24"/>
+                <w:lang w:eastAsia="es-ES"/>
+              </w:rPr>
+              <w:t>Actividades</w:t>
+            </w:r>
+          </w:p>
+        </w:tc>
+        <w:tc>
+          <w:tcPr>
+            <w:tcW w:w="5695" w:type="dxa"/>
+            <w:tcBorders>
+              <w:top w:val="nil"/>
+              <w:left w:val="nil"/>
+              <w:bottom w:val="single" w:sz="4" w:space="0" w:color="auto"/>
+              <w:right w:val="nil"/>
+            </w:tcBorders>
+            <w:shd w:val="clear" w:color="auto" w:fill="auto"/>
+            <w:noWrap/>
+            <w:vAlign w:val="center"/>
+            <w:hideMark/>
+          </w:tcPr>
+          <w:p>
+            <w:pPr>
+              <w:spacing w:after="0" w:line="276" w:lineRule="auto"/>
+              <w:rPr>
+                <w:rFonts w:ascii="Arial" w:eastAsia="Times New Roman" w:hAnsi="Arial" w:cs="Arial"/>
+                <w:color w:val="000000"/>
+                <w:sz w:val="24"/>
+                <w:szCs w:val="24"/>
+                <w:lang w:eastAsia="es-ES"/>
+              </w:rPr>
+            </w:pPr>
+            <w:r>
+              <w:rPr>
+                <w:rFonts w:ascii="Arial" w:eastAsia="Times New Roman" w:hAnsi="Arial" w:cs="Arial"/>
+                <w:color w:val="000000"/>
+                <w:sz w:val="24"/>
+                <w:szCs w:val="24"/>
+                <w:lang w:eastAsia="es-ES"/>
+              </w:rPr>
+              <w:t>Depósitos, Retiro y dar seguimiento a transacciones</w:t>
+            </w:r>
+          </w:p>
+        </w:tc>
+      </w:tr>
+    </w:tbl>
+    <w:p>
+      <w:pPr>
+        <w:spacing w:line="276" w:lineRule="auto"/>
+        <w:rPr>
+          <w:rFonts w:ascii="Arial" w:eastAsia="Calibri" w:hAnsi="Arial" w:cs="Arial"/>
+          <w:sz w:val="24"/>
+          <w:szCs w:val="24"/>
+        </w:rPr>
+      </w:pPr>
+    </w:p>
+    <w:tbl>
+      <w:tblPr>
+        <w:tblW w:w="7655" w:type="dxa"/>
+        <w:tblCellMar>
+          <w:left w:w="70" w:type="dxa"/>
+          <w:right w:w="70" w:type="dxa"/>
+        </w:tblCellMar>
+        <w:tblLook w:val="04A0" w:firstRow="1" w:lastRow="0" w:firstColumn="1" w:lastColumn="0" w:noHBand="0" w:noVBand="1"/>
+      </w:tblPr>
+      <w:tblGrid>
+        <w:gridCol w:w="1960"/>
+        <w:gridCol w:w="5695"/>
+      </w:tblGrid>
+      <w:tr>
+        <w:trPr>
+          <w:trHeight w:val="300"/>
+        </w:trPr>
+        <w:tc>
+          <w:tcPr>
+            <w:tcW w:w="1960" w:type="dxa"/>
+            <w:tcBorders>
+              <w:top w:val="nil"/>
+              <w:left w:val="nil"/>
+              <w:bottom w:val="single" w:sz="4" w:space="0" w:color="auto"/>
+              <w:right w:val="nil"/>
+            </w:tcBorders>
+            <w:shd w:val="clear" w:color="000000" w:fill="8EA9DB"/>
+            <w:noWrap/>
+            <w:vAlign w:val="center"/>
+            <w:hideMark/>
+          </w:tcPr>
+          <w:p>
+            <w:pPr>
+              <w:spacing w:after="0" w:line="276" w:lineRule="auto"/>
+              <w:rPr>
+                <w:rFonts w:ascii="Arial" w:eastAsia="Times New Roman" w:hAnsi="Arial" w:cs="Arial"/>
+                <w:b/>
+                <w:color w:val="000000"/>
+                <w:sz w:val="24"/>
+                <w:szCs w:val="24"/>
+                <w:lang w:eastAsia="es-ES"/>
+              </w:rPr>
+            </w:pPr>
+            <w:r>
+              <w:rPr>
+                <w:rFonts w:ascii="Arial" w:eastAsia="Times New Roman" w:hAnsi="Arial" w:cs="Arial"/>
+                <w:b/>
+                <w:color w:val="000000"/>
+                <w:sz w:val="24"/>
+                <w:szCs w:val="24"/>
+                <w:lang w:eastAsia="es-ES"/>
+              </w:rPr>
+              <w:t>Tipo de Usuario</w:t>
+            </w:r>
+          </w:p>
+        </w:tc>
+        <w:tc>
+          <w:tcPr>
+            <w:tcW w:w="5695" w:type="dxa"/>
+            <w:tcBorders>
+              <w:top w:val="nil"/>
+              <w:left w:val="nil"/>
+              <w:bottom w:val="single" w:sz="4" w:space="0" w:color="auto"/>
+              <w:right w:val="nil"/>
+            </w:tcBorders>
+            <w:shd w:val="clear" w:color="auto" w:fill="auto"/>
+            <w:noWrap/>
+            <w:vAlign w:val="bottom"/>
+            <w:hideMark/>
+          </w:tcPr>
+          <w:p>
+            <w:pPr>
+              <w:spacing w:after="0" w:line="276" w:lineRule="auto"/>
+              <w:rPr>
+                <w:rFonts w:ascii="Arial" w:eastAsia="Times New Roman" w:hAnsi="Arial" w:cs="Arial"/>
+                <w:color w:val="000000"/>
+                <w:sz w:val="24"/>
+                <w:szCs w:val="24"/>
+                <w:lang w:eastAsia="es-ES"/>
+              </w:rPr>
+            </w:pPr>
+            <w:r>
+              <w:rPr>
+                <w:rFonts w:ascii="Arial" w:eastAsia="Times New Roman" w:hAnsi="Arial" w:cs="Arial"/>
+                <w:color w:val="000000"/>
+                <w:sz w:val="24"/>
+                <w:szCs w:val="24"/>
+                <w:lang w:eastAsia="es-ES"/>
+              </w:rPr>
+              <w:t>Cliente</w:t>
+            </w:r>
+          </w:p>
+        </w:tc>
+      </w:tr>
+      <w:tr>
+        <w:trPr>
+          <w:trHeight w:val="300"/>
+        </w:trPr>
+        <w:tc>
+          <w:tcPr>
+            <w:tcW w:w="1960" w:type="dxa"/>
+            <w:tcBorders>
+              <w:top w:val="nil"/>
+              <w:left w:val="nil"/>
+              <w:bottom w:val="single" w:sz="4" w:space="0" w:color="auto"/>
+              <w:right w:val="nil"/>
+            </w:tcBorders>
+            <w:shd w:val="clear" w:color="000000" w:fill="8EA9DB"/>
+            <w:noWrap/>
+            <w:vAlign w:val="center"/>
+            <w:hideMark/>
+          </w:tcPr>
+          <w:p>
+            <w:pPr>
+              <w:spacing w:after="0" w:line="276" w:lineRule="auto"/>
+              <w:rPr>
+                <w:rFonts w:ascii="Arial" w:eastAsia="Times New Roman" w:hAnsi="Arial" w:cs="Arial"/>
+                <w:b/>
+                <w:color w:val="000000"/>
+                <w:sz w:val="24"/>
+                <w:szCs w:val="24"/>
+                <w:lang w:eastAsia="es-ES"/>
+              </w:rPr>
+            </w:pPr>
+            <w:r>
+              <w:rPr>
+                <w:rFonts w:ascii="Arial" w:eastAsia="Times New Roman" w:hAnsi="Arial" w:cs="Arial"/>
+                <w:b/>
+                <w:color w:val="000000"/>
+                <w:sz w:val="24"/>
+                <w:szCs w:val="24"/>
+                <w:lang w:eastAsia="es-ES"/>
+              </w:rPr>
+              <w:t>Actividades</w:t>
+            </w:r>
+          </w:p>
+        </w:tc>
+        <w:tc>
+          <w:tcPr>
+            <w:tcW w:w="5695" w:type="dxa"/>
+            <w:tcBorders>
+              <w:top w:val="nil"/>
+              <w:left w:val="nil"/>
+              <w:bottom w:val="single" w:sz="4" w:space="0" w:color="auto"/>
+              <w:right w:val="nil"/>
+            </w:tcBorders>
+            <w:shd w:val="clear" w:color="auto" w:fill="auto"/>
+            <w:noWrap/>
+            <w:vAlign w:val="bottom"/>
+            <w:hideMark/>
+          </w:tcPr>
+          <w:p>
+            <w:pPr>
+              <w:spacing w:after="0" w:line="276" w:lineRule="auto"/>
+              <w:rPr>
+                <w:rFonts w:ascii="Arial" w:eastAsia="Times New Roman" w:hAnsi="Arial" w:cs="Arial"/>
+                <w:color w:val="000000"/>
+                <w:sz w:val="24"/>
+                <w:szCs w:val="24"/>
+                <w:lang w:eastAsia="es-ES"/>
+              </w:rPr>
+            </w:pPr>
+            <w:r>
+              <w:rPr>
+                <w:rFonts w:ascii="Arial" w:eastAsia="Times New Roman" w:hAnsi="Arial" w:cs="Arial"/>
+                <w:color w:val="000000"/>
+                <w:sz w:val="24"/>
+                <w:szCs w:val="24"/>
+                <w:lang w:eastAsia="es-ES"/>
+              </w:rPr>
+              <w:t>Depósito, Retiro y ver ultimas Transacciones</w:t>
+            </w:r>
+          </w:p>
+        </w:tc>
+      </w:tr>
+    </w:tbl>
+    <w:p>
+      <w:pPr>
+        <w:spacing w:line="276" w:lineRule="auto"/>
+        <w:jc w:val="both"/>
+        <w:rPr>
+          <w:rFonts w:ascii="Arial" w:eastAsia="Calibri" w:hAnsi="Arial" w:cs="Arial"/>
+          <w:sz w:val="24"/>
+          <w:szCs w:val="24"/>
+        </w:rPr>
+      </w:pPr>
+    </w:p>
+    <w:p>
+      <w:pPr>
+        <w:spacing w:line="276" w:lineRule="auto"/>
+        <w:jc w:val="both"/>
+        <w:rPr>
+          <w:rFonts w:ascii="Arial" w:hAnsi="Arial" w:cs="Arial"/>
+          <w:b/>
+          <w:sz w:val="24"/>
+          <w:szCs w:val="24"/>
+        </w:rPr>
+      </w:pPr>
+    </w:p>
+    <w:p>
+      <w:pPr>
+        <w:pStyle w:val="Ttulo2"/>
+        <w:numPr>
+          <w:ilvl w:val="1"/>
+          <w:numId w:val="6"/>
+        </w:numPr>
+      </w:pPr>
+      <w:bookmarkStart w:id="11" w:name="_Toc72328136"/>
+      <w:r>
+        <w:t>RESTRICCIONES</w:t>
+      </w:r>
+      <w:bookmarkEnd w:id="11"/>
+      <w:r>
+        <w:t xml:space="preserve"> </w:t>
+      </w:r>
+    </w:p>
+    <w:p/>
+    <w:p>
+      <w:pPr>
+        <w:pStyle w:val="Prrafodelista"/>
+        <w:numPr>
+          <w:ilvl w:val="0"/>
+          <w:numId w:val="16"/>
+        </w:numPr>
+        <w:spacing w:line="276" w:lineRule="auto"/>
+        <w:jc w:val="both"/>
         <w:rPr>
           <w:rFonts w:ascii="Arial" w:hAnsi="Arial" w:cs="Arial"/>
           <w:sz w:val="24"/>
           <w:szCs w:val="24"/>
           <w:lang w:val="es-ES"/>
         </w:rPr>
-        <w:t xml:space="preserve"> detallada. </w:t>
+      </w:pPr>
+      <w:r>
+        <w:rPr>
+          <w:rFonts w:ascii="Arial" w:hAnsi="Arial" w:cs="Arial"/>
+          <w:sz w:val="24"/>
+          <w:szCs w:val="24"/>
+          <w:lang w:val="es-ES"/>
+        </w:rPr>
+        <w:t>Interfaz para ser usada con internet.</w:t>
       </w:r>
+    </w:p>
+    <w:p>
+      <w:pPr>
+        <w:pStyle w:val="Prrafodelista"/>
+        <w:numPr>
+          <w:ilvl w:val="0"/>
+          <w:numId w:val="16"/>
+        </w:numPr>
+        <w:spacing w:line="276" w:lineRule="auto"/>
+        <w:jc w:val="both"/>
+        <w:rPr>
+          <w:rFonts w:ascii="Arial" w:hAnsi="Arial" w:cs="Arial"/>
+          <w:sz w:val="24"/>
+          <w:szCs w:val="24"/>
+          <w:lang w:val="es-ES"/>
+        </w:rPr>
+      </w:pPr>
+      <w:r>
+        <w:rPr>
+          <w:rFonts w:ascii="Arial" w:hAnsi="Arial" w:cs="Arial"/>
+          <w:sz w:val="24"/>
+          <w:szCs w:val="24"/>
+          <w:lang w:val="es-ES"/>
+        </w:rPr>
+        <w:t>Lenguajes y tecnologías en uso: HTML, CSS3, JAVASCRIPT, PHP, MYSQL.</w:t>
+      </w:r>
+    </w:p>
+    <w:p>
+      <w:pPr>
+        <w:pStyle w:val="Prrafodelista"/>
+        <w:numPr>
+          <w:ilvl w:val="0"/>
+          <w:numId w:val="16"/>
+        </w:numPr>
+        <w:spacing w:line="276" w:lineRule="auto"/>
+        <w:jc w:val="both"/>
+        <w:rPr>
+          <w:rFonts w:ascii="Arial" w:hAnsi="Arial" w:cs="Arial"/>
+          <w:sz w:val="24"/>
+          <w:szCs w:val="24"/>
+          <w:lang w:val="es-ES"/>
+        </w:rPr>
+      </w:pPr>
+      <w:r>
+        <w:rPr>
+          <w:rFonts w:ascii="Arial" w:hAnsi="Arial" w:cs="Arial"/>
+          <w:sz w:val="24"/>
+          <w:szCs w:val="24"/>
+          <w:lang w:val="es-ES"/>
+        </w:rPr>
+        <w:t>El sistema se diseñará según un modelo cliente/servidor.</w:t>
+      </w:r>
+    </w:p>
+    <w:p>
+      <w:pPr>
+        <w:pStyle w:val="Prrafodelista"/>
+        <w:numPr>
+          <w:ilvl w:val="0"/>
+          <w:numId w:val="16"/>
+        </w:numPr>
+        <w:spacing w:line="276" w:lineRule="auto"/>
+        <w:jc w:val="both"/>
+        <w:rPr>
+          <w:rFonts w:ascii="Arial" w:hAnsi="Arial" w:cs="Arial"/>
+          <w:sz w:val="24"/>
+          <w:szCs w:val="24"/>
+          <w:lang w:val="es-ES"/>
+        </w:rPr>
+      </w:pPr>
+      <w:r>
+        <w:rPr>
+          <w:rFonts w:ascii="Arial" w:hAnsi="Arial" w:cs="Arial"/>
+          <w:sz w:val="24"/>
+          <w:szCs w:val="24"/>
+          <w:lang w:val="es-ES"/>
+        </w:rPr>
+        <w:t xml:space="preserve">Solo la cooperativa puede crear los usuarios. </w:t>
+      </w:r>
+    </w:p>
+    <w:p>
+      <w:pPr>
+        <w:spacing w:line="276" w:lineRule="auto"/>
+        <w:jc w:val="both"/>
+        <w:rPr>
+          <w:rFonts w:ascii="Arial" w:hAnsi="Arial" w:cs="Arial"/>
+          <w:sz w:val="24"/>
+          <w:szCs w:val="24"/>
+        </w:rPr>
+      </w:pPr>
+    </w:p>
+    <w:p>
+      <w:pPr>
+        <w:pStyle w:val="Prrafodelista"/>
+        <w:numPr>
+          <w:ilvl w:val="0"/>
+          <w:numId w:val="16"/>
+        </w:numPr>
+        <w:spacing w:line="276" w:lineRule="auto"/>
+        <w:jc w:val="both"/>
+        <w:rPr>
+          <w:rFonts w:ascii="Arial" w:hAnsi="Arial" w:cs="Arial"/>
+          <w:sz w:val="24"/>
+          <w:szCs w:val="24"/>
+          <w:lang w:val="es-ES"/>
+        </w:rPr>
+      </w:pPr>
+      <w:r>
+        <w:rPr>
+          <w:rFonts w:ascii="Arial" w:hAnsi="Arial" w:cs="Arial"/>
+          <w:sz w:val="24"/>
+          <w:szCs w:val="24"/>
+          <w:lang w:val="es-ES"/>
+        </w:rPr>
+        <w:lastRenderedPageBreak/>
+        <w:t>Solo se permiten realizar depósitos que se encuentren en el rango de menos de diez mil dólares ($10,000).</w:t>
+      </w:r>
+    </w:p>
+    <w:p>
+      <w:pPr>
+        <w:pStyle w:val="Prrafodelista"/>
+        <w:numPr>
+          <w:ilvl w:val="0"/>
+          <w:numId w:val="16"/>
+        </w:numPr>
+        <w:spacing w:line="276" w:lineRule="auto"/>
+        <w:jc w:val="both"/>
+        <w:rPr>
+          <w:rFonts w:ascii="Arial" w:hAnsi="Arial" w:cs="Arial"/>
+          <w:sz w:val="24"/>
+          <w:szCs w:val="24"/>
+          <w:lang w:val="es-ES"/>
+        </w:rPr>
+      </w:pPr>
+      <w:r>
+        <w:rPr>
+          <w:rFonts w:ascii="Arial" w:hAnsi="Arial" w:cs="Arial"/>
+          <w:sz w:val="24"/>
+          <w:szCs w:val="24"/>
+          <w:lang w:val="es-ES"/>
+        </w:rPr>
+        <w:t>Dar seguimiento a los usuarios que tienen más de diez mil dólares ($10,000) en su cuenta bancaria.</w:t>
+      </w:r>
+    </w:p>
+    <w:p>
+      <w:pPr>
+        <w:spacing w:line="276" w:lineRule="auto"/>
+        <w:jc w:val="both"/>
+        <w:rPr>
+          <w:rFonts w:ascii="Arial" w:hAnsi="Arial" w:cs="Arial"/>
+          <w:sz w:val="24"/>
+          <w:szCs w:val="24"/>
+        </w:rPr>
+      </w:pPr>
+    </w:p>
+    <w:p>
+      <w:pPr>
+        <w:pStyle w:val="Ttulo2"/>
+        <w:numPr>
+          <w:ilvl w:val="1"/>
+          <w:numId w:val="6"/>
+        </w:numPr>
+      </w:pPr>
+      <w:bookmarkStart w:id="12" w:name="_Toc72328137"/>
+      <w:r>
+        <w:t>SUPOSICIONES Y DEPENDENCIA</w:t>
+      </w:r>
+      <w:bookmarkEnd w:id="12"/>
+      <w:r>
+        <w:t xml:space="preserve"> </w:t>
+      </w:r>
+    </w:p>
+    <w:p/>
+    <w:p>
+      <w:pPr>
+        <w:pStyle w:val="Prrafodelista"/>
+        <w:numPr>
+          <w:ilvl w:val="0"/>
+          <w:numId w:val="20"/>
+        </w:numPr>
+        <w:spacing w:line="276" w:lineRule="auto"/>
+        <w:jc w:val="both"/>
+        <w:rPr>
+          <w:rFonts w:ascii="Arial" w:hAnsi="Arial" w:cs="Arial"/>
+          <w:sz w:val="24"/>
+          <w:szCs w:val="24"/>
+          <w:lang w:val="es-ES"/>
+        </w:rPr>
+      </w:pPr>
+      <w:r>
+        <w:rPr>
+          <w:rFonts w:ascii="Arial" w:hAnsi="Arial" w:cs="Arial"/>
+          <w:sz w:val="24"/>
+          <w:szCs w:val="24"/>
+          <w:lang w:val="es-ES"/>
+        </w:rPr>
+        <w:t>Se asume que los requisitos aquí descritos son estables.</w:t>
+      </w:r>
+    </w:p>
+    <w:p>
+      <w:pPr>
+        <w:pStyle w:val="Prrafodelista"/>
+        <w:numPr>
+          <w:ilvl w:val="0"/>
+          <w:numId w:val="20"/>
+        </w:numPr>
+        <w:spacing w:line="276" w:lineRule="auto"/>
+        <w:jc w:val="both"/>
+        <w:rPr>
+          <w:rFonts w:ascii="Arial" w:hAnsi="Arial" w:cs="Arial"/>
+          <w:sz w:val="24"/>
+          <w:szCs w:val="24"/>
+          <w:lang w:val="es-ES"/>
+        </w:rPr>
+      </w:pPr>
+      <w:r>
+        <w:rPr>
+          <w:rFonts w:ascii="Arial" w:hAnsi="Arial" w:cs="Arial"/>
+          <w:sz w:val="24"/>
+          <w:szCs w:val="24"/>
+          <w:lang w:val="es-ES"/>
+        </w:rPr>
+        <w:t>Los equipos en los que se vaya a ejecutar el sistema deben cumplir los requisitos antes indicados para garantizar una ejecución correcta de la misma.</w:t>
+      </w:r>
+    </w:p>
+    <w:p>
+      <w:pPr>
+        <w:spacing w:line="276" w:lineRule="auto"/>
+        <w:jc w:val="both"/>
+        <w:rPr>
+          <w:rFonts w:ascii="Arial" w:hAnsi="Arial" w:cs="Arial"/>
+          <w:b/>
+          <w:sz w:val="24"/>
+          <w:szCs w:val="24"/>
+        </w:rPr>
+      </w:pPr>
+    </w:p>
+    <w:p>
+      <w:pPr>
+        <w:pStyle w:val="Ttulo2"/>
+        <w:numPr>
+          <w:ilvl w:val="1"/>
+          <w:numId w:val="6"/>
+        </w:numPr>
+        <w:rPr>
+          <w:rFonts w:eastAsia="Calibri"/>
+        </w:rPr>
+      </w:pPr>
+      <w:bookmarkStart w:id="13" w:name="_Toc72328138"/>
+      <w:r>
+        <w:rPr>
+          <w:rFonts w:eastAsia="Calibri"/>
+        </w:rPr>
+        <w:t>REQUISITOS FUTUROS</w:t>
+      </w:r>
+      <w:bookmarkEnd w:id="13"/>
+    </w:p>
+    <w:p>
+      <w:pPr>
+        <w:pStyle w:val="Prrafodelista"/>
+        <w:spacing w:line="276" w:lineRule="auto"/>
+        <w:ind w:left="1080"/>
+        <w:jc w:val="both"/>
+        <w:rPr>
+          <w:rFonts w:ascii="Arial" w:eastAsia="Calibri" w:hAnsi="Arial" w:cs="Arial"/>
+          <w:b/>
+          <w:sz w:val="24"/>
+          <w:szCs w:val="24"/>
+          <w:lang w:val="es-ES"/>
+        </w:rPr>
+      </w:pPr>
+    </w:p>
+    <w:p>
+      <w:pPr>
+        <w:pStyle w:val="Prrafodelista"/>
+        <w:spacing w:line="276" w:lineRule="auto"/>
+        <w:ind w:left="1080"/>
+        <w:jc w:val="both"/>
+        <w:rPr>
+          <w:rFonts w:ascii="Arial" w:eastAsia="Calibri" w:hAnsi="Arial" w:cs="Arial"/>
+          <w:b/>
+          <w:sz w:val="24"/>
+          <w:szCs w:val="24"/>
+          <w:lang w:val="es-ES"/>
+        </w:rPr>
+      </w:pPr>
+      <w:bookmarkStart w:id="14" w:name="_GoBack"/>
+      <w:bookmarkEnd w:id="14"/>
+      <w:r>
+        <w:rPr>
+          <w:rFonts w:ascii="Arial" w:eastAsia="Calibri" w:hAnsi="Arial" w:cs="Arial"/>
+          <w:sz w:val="24"/>
+          <w:szCs w:val="24"/>
+          <w:lang w:val="es-ES"/>
+        </w:rPr>
+        <w:t>Las funciones en el presente sistema solo serán depósito y retiro, lo que da paso para que el futuro se pueda ampliar y diversificar según lo requiera el cliente, ya sea a dar paso a funciones como crédito, seguros y diversos productos que ellos ofrezcan.</w:t>
+      </w:r>
+    </w:p>
+    <w:p>
+      <w:pPr>
+        <w:spacing w:line="276" w:lineRule="auto"/>
+        <w:jc w:val="both"/>
+        <w:rPr>
+          <w:rFonts w:ascii="Arial" w:hAnsi="Arial" w:cs="Arial"/>
+          <w:b/>
+          <w:sz w:val="28"/>
+          <w:szCs w:val="28"/>
+        </w:rPr>
+      </w:pPr>
+    </w:p>
+    <w:p>
+      <w:pPr>
+        <w:spacing w:line="276" w:lineRule="auto"/>
+        <w:jc w:val="both"/>
+        <w:rPr>
+          <w:rFonts w:ascii="Arial" w:hAnsi="Arial" w:cs="Arial"/>
+          <w:sz w:val="24"/>
+          <w:szCs w:val="24"/>
+        </w:rPr>
+      </w:pPr>
+    </w:p>
+    <w:p>
+      <w:pPr>
+        <w:spacing w:line="276" w:lineRule="auto"/>
+        <w:jc w:val="both"/>
+        <w:rPr>
+          <w:rFonts w:ascii="Arial" w:hAnsi="Arial" w:cs="Arial"/>
+          <w:sz w:val="24"/>
+          <w:szCs w:val="24"/>
+        </w:rPr>
+      </w:pPr>
     </w:p>
     <w:sectPr>
       <w:headerReference w:type="default" r:id="rId14"/>
@@ -3751,6 +5475,7 @@
         <w:docPartUnique/>
       </w:docPartObj>
     </w:sdtPr>
+    <w:sdtEndPr/>
     <w:sdtContent>
       <w:p>
         <w:pPr>
@@ -3770,7 +5495,7 @@
           <w:rPr>
             <w:noProof/>
           </w:rPr>
-          <w:t>1</w:t>
+          <w:t>5</w:t>
         </w:r>
         <w:r>
           <w:fldChar w:fldCharType="end"/>
@@ -4080,92 +5805,473 @@
 <w:numbering xmlns:wpc="http://schemas.microsoft.com/office/word/2010/wordprocessingCanvas" xmlns:cx="http://schemas.microsoft.com/office/drawing/2014/chartex" xmlns:mc="http://schemas.openxmlformats.org/markup-compatibility/2006" xmlns:o="urn:schemas-microsoft-com:office:office" xmlns:r="http://schemas.openxmlformats.org/officeDocument/2006/relationships" xmlns:m="http://schemas.openxmlformats.org/officeDocument/2006/math" xmlns:v="urn:schemas-microsoft-com:vml" xmlns:wp14="http://schemas.microsoft.com/office/word/2010/wordprocessingDrawing" xmlns:wp="http://schemas.openxmlformats.org/drawingml/2006/wordprocessingDrawing" xmlns:w10="urn:schemas-microsoft-com:office:word" xmlns:w="http://schemas.openxmlformats.org/wordprocessingml/2006/main" xmlns:w14="http://schemas.microsoft.com/office/word/2010/wordml" xmlns:w15="http://schemas.microsoft.com/office/word/2012/wordml" xmlns:w16se="http://schemas.microsoft.com/office/word/2015/wordml/symex" xmlns:wpg="http://schemas.microsoft.com/office/word/2010/wordprocessingGroup" xmlns:wpi="http://schemas.microsoft.com/office/word/2010/wordprocessingInk" xmlns:wne="http://schemas.microsoft.com/office/word/2006/wordml" xmlns:wps="http://schemas.microsoft.com/office/word/2010/wordprocessingShape" mc:Ignorable="w14 w15 w16se wp14">
   <w:abstractNum w:abstractNumId="0" w15:restartNumberingAfterBreak="0">
     <w:nsid w:val="07A214DD"/>
-    <w:multiLevelType w:val="hybridMultilevel"/>
-    <w:tmpl w:val="40F677E0"/>
-    <w:lvl w:ilvl="0" w:tplc="CD2CCB84">
+    <w:multiLevelType w:val="multilevel"/>
+    <w:tmpl w:val="9146A2BE"/>
+    <w:lvl w:ilvl="0">
       <w:start w:val="1"/>
       <w:numFmt w:val="decimal"/>
       <w:pStyle w:val="Ttulo1"/>
       <w:lvlText w:val="%1."/>
       <w:lvlJc w:val="left"/>
       <w:pPr>
-        <w:ind w:left="720" w:hanging="360"/>
-      </w:pPr>
-    </w:lvl>
-    <w:lvl w:ilvl="1" w:tplc="04090019" w:tentative="1">
-      <w:start w:val="1"/>
-      <w:numFmt w:val="lowerLetter"/>
-      <w:lvlText w:val="%2."/>
-      <w:lvlJc w:val="left"/>
-      <w:pPr>
-        <w:ind w:left="1440" w:hanging="360"/>
-      </w:pPr>
-    </w:lvl>
-    <w:lvl w:ilvl="2" w:tplc="0409001B" w:tentative="1">
-      <w:start w:val="1"/>
-      <w:numFmt w:val="lowerRoman"/>
-      <w:lvlText w:val="%3."/>
-      <w:lvlJc w:val="right"/>
-      <w:pPr>
-        <w:ind w:left="2160" w:hanging="180"/>
-      </w:pPr>
-    </w:lvl>
-    <w:lvl w:ilvl="3" w:tplc="0409000F" w:tentative="1">
+        <w:ind w:left="927" w:hanging="360"/>
+      </w:pPr>
+      <w:rPr>
+        <w:b/>
+      </w:rPr>
+    </w:lvl>
+    <w:lvl w:ilvl="1">
       <w:start w:val="1"/>
       <w:numFmt w:val="decimal"/>
-      <w:lvlText w:val="%4."/>
-      <w:lvlJc w:val="left"/>
-      <w:pPr>
-        <w:ind w:left="2880" w:hanging="360"/>
-      </w:pPr>
-    </w:lvl>
-    <w:lvl w:ilvl="4" w:tplc="04090019" w:tentative="1">
-      <w:start w:val="1"/>
-      <w:numFmt w:val="lowerLetter"/>
-      <w:lvlText w:val="%5."/>
-      <w:lvlJc w:val="left"/>
-      <w:pPr>
-        <w:ind w:left="3600" w:hanging="360"/>
-      </w:pPr>
-    </w:lvl>
-    <w:lvl w:ilvl="5" w:tplc="0409001B" w:tentative="1">
-      <w:start w:val="1"/>
-      <w:numFmt w:val="lowerRoman"/>
-      <w:lvlText w:val="%6."/>
-      <w:lvlJc w:val="right"/>
-      <w:pPr>
-        <w:ind w:left="4320" w:hanging="180"/>
-      </w:pPr>
-    </w:lvl>
-    <w:lvl w:ilvl="6" w:tplc="0409000F" w:tentative="1">
+      <w:isLgl/>
+      <w:lvlText w:val="%1.%2."/>
+      <w:lvlJc w:val="left"/>
+      <w:pPr>
+        <w:ind w:left="1080" w:hanging="720"/>
+      </w:pPr>
+      <w:rPr>
+        <w:rFonts w:hint="default"/>
+      </w:rPr>
+    </w:lvl>
+    <w:lvl w:ilvl="2">
       <w:start w:val="1"/>
       <w:numFmt w:val="decimal"/>
-      <w:lvlText w:val="%7."/>
-      <w:lvlJc w:val="left"/>
-      <w:pPr>
-        <w:ind w:left="5040" w:hanging="360"/>
-      </w:pPr>
-    </w:lvl>
-    <w:lvl w:ilvl="7" w:tplc="04090019" w:tentative="1">
-      <w:start w:val="1"/>
-      <w:numFmt w:val="lowerLetter"/>
-      <w:lvlText w:val="%8."/>
-      <w:lvlJc w:val="left"/>
-      <w:pPr>
-        <w:ind w:left="5760" w:hanging="360"/>
-      </w:pPr>
-    </w:lvl>
-    <w:lvl w:ilvl="8" w:tplc="0409001B" w:tentative="1">
-      <w:start w:val="1"/>
-      <w:numFmt w:val="lowerRoman"/>
-      <w:lvlText w:val="%9."/>
-      <w:lvlJc w:val="right"/>
-      <w:pPr>
-        <w:ind w:left="6480" w:hanging="180"/>
-      </w:pPr>
+      <w:isLgl/>
+      <w:lvlText w:val="%1.%2.%3."/>
+      <w:lvlJc w:val="left"/>
+      <w:pPr>
+        <w:ind w:left="1080" w:hanging="720"/>
+      </w:pPr>
+      <w:rPr>
+        <w:rFonts w:hint="default"/>
+      </w:rPr>
+    </w:lvl>
+    <w:lvl w:ilvl="3">
+      <w:start w:val="1"/>
+      <w:numFmt w:val="decimal"/>
+      <w:isLgl/>
+      <w:lvlText w:val="%1.%2.%3.%4."/>
+      <w:lvlJc w:val="left"/>
+      <w:pPr>
+        <w:ind w:left="1440" w:hanging="1080"/>
+      </w:pPr>
+      <w:rPr>
+        <w:rFonts w:hint="default"/>
+      </w:rPr>
+    </w:lvl>
+    <w:lvl w:ilvl="4">
+      <w:start w:val="1"/>
+      <w:numFmt w:val="decimal"/>
+      <w:isLgl/>
+      <w:lvlText w:val="%1.%2.%3.%4.%5."/>
+      <w:lvlJc w:val="left"/>
+      <w:pPr>
+        <w:ind w:left="1440" w:hanging="1080"/>
+      </w:pPr>
+      <w:rPr>
+        <w:rFonts w:hint="default"/>
+      </w:rPr>
+    </w:lvl>
+    <w:lvl w:ilvl="5">
+      <w:start w:val="1"/>
+      <w:numFmt w:val="decimal"/>
+      <w:isLgl/>
+      <w:lvlText w:val="%1.%2.%3.%4.%5.%6."/>
+      <w:lvlJc w:val="left"/>
+      <w:pPr>
+        <w:ind w:left="1800" w:hanging="1440"/>
+      </w:pPr>
+      <w:rPr>
+        <w:rFonts w:hint="default"/>
+      </w:rPr>
+    </w:lvl>
+    <w:lvl w:ilvl="6">
+      <w:start w:val="1"/>
+      <w:numFmt w:val="decimal"/>
+      <w:isLgl/>
+      <w:lvlText w:val="%1.%2.%3.%4.%5.%6.%7."/>
+      <w:lvlJc w:val="left"/>
+      <w:pPr>
+        <w:ind w:left="1800" w:hanging="1440"/>
+      </w:pPr>
+      <w:rPr>
+        <w:rFonts w:hint="default"/>
+      </w:rPr>
+    </w:lvl>
+    <w:lvl w:ilvl="7">
+      <w:start w:val="1"/>
+      <w:numFmt w:val="decimal"/>
+      <w:isLgl/>
+      <w:lvlText w:val="%1.%2.%3.%4.%5.%6.%7.%8."/>
+      <w:lvlJc w:val="left"/>
+      <w:pPr>
+        <w:ind w:left="2160" w:hanging="1800"/>
+      </w:pPr>
+      <w:rPr>
+        <w:rFonts w:hint="default"/>
+      </w:rPr>
+    </w:lvl>
+    <w:lvl w:ilvl="8">
+      <w:start w:val="1"/>
+      <w:numFmt w:val="decimal"/>
+      <w:isLgl/>
+      <w:lvlText w:val="%1.%2.%3.%4.%5.%6.%7.%8.%9."/>
+      <w:lvlJc w:val="left"/>
+      <w:pPr>
+        <w:ind w:left="2520" w:hanging="2160"/>
+      </w:pPr>
+      <w:rPr>
+        <w:rFonts w:hint="default"/>
+      </w:rPr>
     </w:lvl>
   </w:abstractNum>
   <w:abstractNum w:abstractNumId="1" w15:restartNumberingAfterBreak="0">
+    <w:nsid w:val="1A3E76BA"/>
+    <w:multiLevelType w:val="hybridMultilevel"/>
+    <w:tmpl w:val="1E50629E"/>
+    <w:lvl w:ilvl="0" w:tplc="EE745EB6">
+      <w:numFmt w:val="bullet"/>
+      <w:lvlText w:val="-"/>
+      <w:lvlJc w:val="left"/>
+      <w:pPr>
+        <w:ind w:left="720" w:hanging="360"/>
+      </w:pPr>
+      <w:rPr>
+        <w:rFonts w:ascii="Arial" w:eastAsiaTheme="minorHAnsi" w:hAnsi="Arial" w:cs="Arial" w:hint="default"/>
+      </w:rPr>
+    </w:lvl>
+    <w:lvl w:ilvl="1" w:tplc="04090003" w:tentative="1">
+      <w:start w:val="1"/>
+      <w:numFmt w:val="bullet"/>
+      <w:lvlText w:val="o"/>
+      <w:lvlJc w:val="left"/>
+      <w:pPr>
+        <w:ind w:left="1440" w:hanging="360"/>
+      </w:pPr>
+      <w:rPr>
+        <w:rFonts w:ascii="Courier New" w:hAnsi="Courier New" w:cs="Courier New" w:hint="default"/>
+      </w:rPr>
+    </w:lvl>
+    <w:lvl w:ilvl="2" w:tplc="04090005" w:tentative="1">
+      <w:start w:val="1"/>
+      <w:numFmt w:val="bullet"/>
+      <w:lvlText w:val=""/>
+      <w:lvlJc w:val="left"/>
+      <w:pPr>
+        <w:ind w:left="2160" w:hanging="360"/>
+      </w:pPr>
+      <w:rPr>
+        <w:rFonts w:ascii="Wingdings" w:hAnsi="Wingdings" w:hint="default"/>
+      </w:rPr>
+    </w:lvl>
+    <w:lvl w:ilvl="3" w:tplc="04090001" w:tentative="1">
+      <w:start w:val="1"/>
+      <w:numFmt w:val="bullet"/>
+      <w:lvlText w:val=""/>
+      <w:lvlJc w:val="left"/>
+      <w:pPr>
+        <w:ind w:left="2880" w:hanging="360"/>
+      </w:pPr>
+      <w:rPr>
+        <w:rFonts w:ascii="Symbol" w:hAnsi="Symbol" w:hint="default"/>
+      </w:rPr>
+    </w:lvl>
+    <w:lvl w:ilvl="4" w:tplc="04090003" w:tentative="1">
+      <w:start w:val="1"/>
+      <w:numFmt w:val="bullet"/>
+      <w:lvlText w:val="o"/>
+      <w:lvlJc w:val="left"/>
+      <w:pPr>
+        <w:ind w:left="3600" w:hanging="360"/>
+      </w:pPr>
+      <w:rPr>
+        <w:rFonts w:ascii="Courier New" w:hAnsi="Courier New" w:cs="Courier New" w:hint="default"/>
+      </w:rPr>
+    </w:lvl>
+    <w:lvl w:ilvl="5" w:tplc="04090005" w:tentative="1">
+      <w:start w:val="1"/>
+      <w:numFmt w:val="bullet"/>
+      <w:lvlText w:val=""/>
+      <w:lvlJc w:val="left"/>
+      <w:pPr>
+        <w:ind w:left="4320" w:hanging="360"/>
+      </w:pPr>
+      <w:rPr>
+        <w:rFonts w:ascii="Wingdings" w:hAnsi="Wingdings" w:hint="default"/>
+      </w:rPr>
+    </w:lvl>
+    <w:lvl w:ilvl="6" w:tplc="04090001" w:tentative="1">
+      <w:start w:val="1"/>
+      <w:numFmt w:val="bullet"/>
+      <w:lvlText w:val=""/>
+      <w:lvlJc w:val="left"/>
+      <w:pPr>
+        <w:ind w:left="5040" w:hanging="360"/>
+      </w:pPr>
+      <w:rPr>
+        <w:rFonts w:ascii="Symbol" w:hAnsi="Symbol" w:hint="default"/>
+      </w:rPr>
+    </w:lvl>
+    <w:lvl w:ilvl="7" w:tplc="04090003" w:tentative="1">
+      <w:start w:val="1"/>
+      <w:numFmt w:val="bullet"/>
+      <w:lvlText w:val="o"/>
+      <w:lvlJc w:val="left"/>
+      <w:pPr>
+        <w:ind w:left="5760" w:hanging="360"/>
+      </w:pPr>
+      <w:rPr>
+        <w:rFonts w:ascii="Courier New" w:hAnsi="Courier New" w:cs="Courier New" w:hint="default"/>
+      </w:rPr>
+    </w:lvl>
+    <w:lvl w:ilvl="8" w:tplc="04090005" w:tentative="1">
+      <w:start w:val="1"/>
+      <w:numFmt w:val="bullet"/>
+      <w:lvlText w:val=""/>
+      <w:lvlJc w:val="left"/>
+      <w:pPr>
+        <w:ind w:left="6480" w:hanging="360"/>
+      </w:pPr>
+      <w:rPr>
+        <w:rFonts w:ascii="Wingdings" w:hAnsi="Wingdings" w:hint="default"/>
+      </w:rPr>
+    </w:lvl>
+  </w:abstractNum>
+  <w:abstractNum w:abstractNumId="2" w15:restartNumberingAfterBreak="0">
+    <w:nsid w:val="1BFD76F7"/>
+    <w:multiLevelType w:val="hybridMultilevel"/>
+    <w:tmpl w:val="4CC22594"/>
+    <w:lvl w:ilvl="0" w:tplc="04090001">
+      <w:start w:val="1"/>
+      <w:numFmt w:val="bullet"/>
+      <w:lvlText w:val=""/>
+      <w:lvlJc w:val="left"/>
+      <w:pPr>
+        <w:ind w:left="720" w:hanging="360"/>
+      </w:pPr>
+      <w:rPr>
+        <w:rFonts w:ascii="Symbol" w:hAnsi="Symbol" w:hint="default"/>
+      </w:rPr>
+    </w:lvl>
+    <w:lvl w:ilvl="1" w:tplc="04090003" w:tentative="1">
+      <w:start w:val="1"/>
+      <w:numFmt w:val="bullet"/>
+      <w:lvlText w:val="o"/>
+      <w:lvlJc w:val="left"/>
+      <w:pPr>
+        <w:ind w:left="1440" w:hanging="360"/>
+      </w:pPr>
+      <w:rPr>
+        <w:rFonts w:ascii="Courier New" w:hAnsi="Courier New" w:cs="Courier New" w:hint="default"/>
+      </w:rPr>
+    </w:lvl>
+    <w:lvl w:ilvl="2" w:tplc="04090005" w:tentative="1">
+      <w:start w:val="1"/>
+      <w:numFmt w:val="bullet"/>
+      <w:lvlText w:val=""/>
+      <w:lvlJc w:val="left"/>
+      <w:pPr>
+        <w:ind w:left="2160" w:hanging="360"/>
+      </w:pPr>
+      <w:rPr>
+        <w:rFonts w:ascii="Wingdings" w:hAnsi="Wingdings" w:hint="default"/>
+      </w:rPr>
+    </w:lvl>
+    <w:lvl w:ilvl="3" w:tplc="04090001" w:tentative="1">
+      <w:start w:val="1"/>
+      <w:numFmt w:val="bullet"/>
+      <w:lvlText w:val=""/>
+      <w:lvlJc w:val="left"/>
+      <w:pPr>
+        <w:ind w:left="2880" w:hanging="360"/>
+      </w:pPr>
+      <w:rPr>
+        <w:rFonts w:ascii="Symbol" w:hAnsi="Symbol" w:hint="default"/>
+      </w:rPr>
+    </w:lvl>
+    <w:lvl w:ilvl="4" w:tplc="04090003" w:tentative="1">
+      <w:start w:val="1"/>
+      <w:numFmt w:val="bullet"/>
+      <w:lvlText w:val="o"/>
+      <w:lvlJc w:val="left"/>
+      <w:pPr>
+        <w:ind w:left="3600" w:hanging="360"/>
+      </w:pPr>
+      <w:rPr>
+        <w:rFonts w:ascii="Courier New" w:hAnsi="Courier New" w:cs="Courier New" w:hint="default"/>
+      </w:rPr>
+    </w:lvl>
+    <w:lvl w:ilvl="5" w:tplc="04090005" w:tentative="1">
+      <w:start w:val="1"/>
+      <w:numFmt w:val="bullet"/>
+      <w:lvlText w:val=""/>
+      <w:lvlJc w:val="left"/>
+      <w:pPr>
+        <w:ind w:left="4320" w:hanging="360"/>
+      </w:pPr>
+      <w:rPr>
+        <w:rFonts w:ascii="Wingdings" w:hAnsi="Wingdings" w:hint="default"/>
+      </w:rPr>
+    </w:lvl>
+    <w:lvl w:ilvl="6" w:tplc="04090001" w:tentative="1">
+      <w:start w:val="1"/>
+      <w:numFmt w:val="bullet"/>
+      <w:lvlText w:val=""/>
+      <w:lvlJc w:val="left"/>
+      <w:pPr>
+        <w:ind w:left="5040" w:hanging="360"/>
+      </w:pPr>
+      <w:rPr>
+        <w:rFonts w:ascii="Symbol" w:hAnsi="Symbol" w:hint="default"/>
+      </w:rPr>
+    </w:lvl>
+    <w:lvl w:ilvl="7" w:tplc="04090003" w:tentative="1">
+      <w:start w:val="1"/>
+      <w:numFmt w:val="bullet"/>
+      <w:lvlText w:val="o"/>
+      <w:lvlJc w:val="left"/>
+      <w:pPr>
+        <w:ind w:left="5760" w:hanging="360"/>
+      </w:pPr>
+      <w:rPr>
+        <w:rFonts w:ascii="Courier New" w:hAnsi="Courier New" w:cs="Courier New" w:hint="default"/>
+      </w:rPr>
+    </w:lvl>
+    <w:lvl w:ilvl="8" w:tplc="04090005" w:tentative="1">
+      <w:start w:val="1"/>
+      <w:numFmt w:val="bullet"/>
+      <w:lvlText w:val=""/>
+      <w:lvlJc w:val="left"/>
+      <w:pPr>
+        <w:ind w:left="6480" w:hanging="360"/>
+      </w:pPr>
+      <w:rPr>
+        <w:rFonts w:ascii="Wingdings" w:hAnsi="Wingdings" w:hint="default"/>
+      </w:rPr>
+    </w:lvl>
+  </w:abstractNum>
+  <w:abstractNum w:abstractNumId="3" w15:restartNumberingAfterBreak="0">
+    <w:nsid w:val="2EA240A3"/>
+    <w:multiLevelType w:val="multilevel"/>
+    <w:tmpl w:val="8F1A75FA"/>
+    <w:lvl w:ilvl="0">
+      <w:start w:val="1"/>
+      <w:numFmt w:val="decimal"/>
+      <w:lvlText w:val="%1."/>
+      <w:lvlJc w:val="left"/>
+      <w:pPr>
+        <w:ind w:left="720" w:hanging="360"/>
+      </w:pPr>
+      <w:rPr>
+        <w:rFonts w:hint="default"/>
+      </w:rPr>
+    </w:lvl>
+    <w:lvl w:ilvl="1">
+      <w:start w:val="2"/>
+      <w:numFmt w:val="decimal"/>
+      <w:isLgl/>
+      <w:lvlText w:val="%1.%2."/>
+      <w:lvlJc w:val="left"/>
+      <w:pPr>
+        <w:ind w:left="1080" w:hanging="720"/>
+      </w:pPr>
+      <w:rPr>
+        <w:rFonts w:hint="default"/>
+      </w:rPr>
+    </w:lvl>
+    <w:lvl w:ilvl="2">
+      <w:start w:val="1"/>
+      <w:numFmt w:val="decimal"/>
+      <w:isLgl/>
+      <w:lvlText w:val="%1.%2.%3."/>
+      <w:lvlJc w:val="left"/>
+      <w:pPr>
+        <w:ind w:left="1080" w:hanging="720"/>
+      </w:pPr>
+      <w:rPr>
+        <w:rFonts w:hint="default"/>
+      </w:rPr>
+    </w:lvl>
+    <w:lvl w:ilvl="3">
+      <w:start w:val="1"/>
+      <w:numFmt w:val="decimal"/>
+      <w:isLgl/>
+      <w:lvlText w:val="%1.%2.%3.%4."/>
+      <w:lvlJc w:val="left"/>
+      <w:pPr>
+        <w:ind w:left="1440" w:hanging="1080"/>
+      </w:pPr>
+      <w:rPr>
+        <w:rFonts w:hint="default"/>
+      </w:rPr>
+    </w:lvl>
+    <w:lvl w:ilvl="4">
+      <w:start w:val="1"/>
+      <w:numFmt w:val="decimal"/>
+      <w:isLgl/>
+      <w:lvlText w:val="%1.%2.%3.%4.%5."/>
+      <w:lvlJc w:val="left"/>
+      <w:pPr>
+        <w:ind w:left="1440" w:hanging="1080"/>
+      </w:pPr>
+      <w:rPr>
+        <w:rFonts w:hint="default"/>
+      </w:rPr>
+    </w:lvl>
+    <w:lvl w:ilvl="5">
+      <w:start w:val="1"/>
+      <w:numFmt w:val="decimal"/>
+      <w:isLgl/>
+      <w:lvlText w:val="%1.%2.%3.%4.%5.%6."/>
+      <w:lvlJc w:val="left"/>
+      <w:pPr>
+        <w:ind w:left="1800" w:hanging="1440"/>
+      </w:pPr>
+      <w:rPr>
+        <w:rFonts w:hint="default"/>
+      </w:rPr>
+    </w:lvl>
+    <w:lvl w:ilvl="6">
+      <w:start w:val="1"/>
+      <w:numFmt w:val="decimal"/>
+      <w:isLgl/>
+      <w:lvlText w:val="%1.%2.%3.%4.%5.%6.%7."/>
+      <w:lvlJc w:val="left"/>
+      <w:pPr>
+        <w:ind w:left="1800" w:hanging="1440"/>
+      </w:pPr>
+      <w:rPr>
+        <w:rFonts w:hint="default"/>
+      </w:rPr>
+    </w:lvl>
+    <w:lvl w:ilvl="7">
+      <w:start w:val="1"/>
+      <w:numFmt w:val="decimal"/>
+      <w:isLgl/>
+      <w:lvlText w:val="%1.%2.%3.%4.%5.%6.%7.%8."/>
+      <w:lvlJc w:val="left"/>
+      <w:pPr>
+        <w:ind w:left="2160" w:hanging="1800"/>
+      </w:pPr>
+      <w:rPr>
+        <w:rFonts w:hint="default"/>
+      </w:rPr>
+    </w:lvl>
+    <w:lvl w:ilvl="8">
+      <w:start w:val="1"/>
+      <w:numFmt w:val="decimal"/>
+      <w:isLgl/>
+      <w:lvlText w:val="%1.%2.%3.%4.%5.%6.%7.%8.%9."/>
+      <w:lvlJc w:val="left"/>
+      <w:pPr>
+        <w:ind w:left="2520" w:hanging="2160"/>
+      </w:pPr>
+      <w:rPr>
+        <w:rFonts w:hint="default"/>
+      </w:rPr>
+    </w:lvl>
+  </w:abstractNum>
+  <w:abstractNum w:abstractNumId="4" w15:restartNumberingAfterBreak="0">
     <w:nsid w:val="3149014D"/>
     <w:multiLevelType w:val="hybridMultilevel"/>
     <w:tmpl w:val="9BFA5BB8"/>
@@ -4255,7 +6361,7 @@
       </w:pPr>
     </w:lvl>
   </w:abstractNum>
-  <w:abstractNum w:abstractNumId="2" w15:restartNumberingAfterBreak="0">
+  <w:abstractNum w:abstractNumId="5" w15:restartNumberingAfterBreak="0">
     <w:nsid w:val="376A1754"/>
     <w:multiLevelType w:val="hybridMultilevel"/>
     <w:tmpl w:val="97AAECE6"/>
@@ -4345,7 +6451,232 @@
       </w:pPr>
     </w:lvl>
   </w:abstractNum>
-  <w:abstractNum w:abstractNumId="3" w15:restartNumberingAfterBreak="0">
+  <w:abstractNum w:abstractNumId="6" w15:restartNumberingAfterBreak="0">
+    <w:nsid w:val="45F15FB2"/>
+    <w:multiLevelType w:val="hybridMultilevel"/>
+    <w:tmpl w:val="01661BCA"/>
+    <w:lvl w:ilvl="0" w:tplc="04090001">
+      <w:start w:val="1"/>
+      <w:numFmt w:val="bullet"/>
+      <w:lvlText w:val=""/>
+      <w:lvlJc w:val="left"/>
+      <w:pPr>
+        <w:ind w:left="720" w:hanging="360"/>
+      </w:pPr>
+      <w:rPr>
+        <w:rFonts w:ascii="Symbol" w:hAnsi="Symbol" w:hint="default"/>
+      </w:rPr>
+    </w:lvl>
+    <w:lvl w:ilvl="1" w:tplc="04090003" w:tentative="1">
+      <w:start w:val="1"/>
+      <w:numFmt w:val="bullet"/>
+      <w:lvlText w:val="o"/>
+      <w:lvlJc w:val="left"/>
+      <w:pPr>
+        <w:ind w:left="1440" w:hanging="360"/>
+      </w:pPr>
+      <w:rPr>
+        <w:rFonts w:ascii="Courier New" w:hAnsi="Courier New" w:cs="Courier New" w:hint="default"/>
+      </w:rPr>
+    </w:lvl>
+    <w:lvl w:ilvl="2" w:tplc="04090005" w:tentative="1">
+      <w:start w:val="1"/>
+      <w:numFmt w:val="bullet"/>
+      <w:lvlText w:val=""/>
+      <w:lvlJc w:val="left"/>
+      <w:pPr>
+        <w:ind w:left="2160" w:hanging="360"/>
+      </w:pPr>
+      <w:rPr>
+        <w:rFonts w:ascii="Wingdings" w:hAnsi="Wingdings" w:hint="default"/>
+      </w:rPr>
+    </w:lvl>
+    <w:lvl w:ilvl="3" w:tplc="04090001" w:tentative="1">
+      <w:start w:val="1"/>
+      <w:numFmt w:val="bullet"/>
+      <w:lvlText w:val=""/>
+      <w:lvlJc w:val="left"/>
+      <w:pPr>
+        <w:ind w:left="2880" w:hanging="360"/>
+      </w:pPr>
+      <w:rPr>
+        <w:rFonts w:ascii="Symbol" w:hAnsi="Symbol" w:hint="default"/>
+      </w:rPr>
+    </w:lvl>
+    <w:lvl w:ilvl="4" w:tplc="04090003" w:tentative="1">
+      <w:start w:val="1"/>
+      <w:numFmt w:val="bullet"/>
+      <w:lvlText w:val="o"/>
+      <w:lvlJc w:val="left"/>
+      <w:pPr>
+        <w:ind w:left="3600" w:hanging="360"/>
+      </w:pPr>
+      <w:rPr>
+        <w:rFonts w:ascii="Courier New" w:hAnsi="Courier New" w:cs="Courier New" w:hint="default"/>
+      </w:rPr>
+    </w:lvl>
+    <w:lvl w:ilvl="5" w:tplc="04090005" w:tentative="1">
+      <w:start w:val="1"/>
+      <w:numFmt w:val="bullet"/>
+      <w:lvlText w:val=""/>
+      <w:lvlJc w:val="left"/>
+      <w:pPr>
+        <w:ind w:left="4320" w:hanging="360"/>
+      </w:pPr>
+      <w:rPr>
+        <w:rFonts w:ascii="Wingdings" w:hAnsi="Wingdings" w:hint="default"/>
+      </w:rPr>
+    </w:lvl>
+    <w:lvl w:ilvl="6" w:tplc="04090001" w:tentative="1">
+      <w:start w:val="1"/>
+      <w:numFmt w:val="bullet"/>
+      <w:lvlText w:val=""/>
+      <w:lvlJc w:val="left"/>
+      <w:pPr>
+        <w:ind w:left="5040" w:hanging="360"/>
+      </w:pPr>
+      <w:rPr>
+        <w:rFonts w:ascii="Symbol" w:hAnsi="Symbol" w:hint="default"/>
+      </w:rPr>
+    </w:lvl>
+    <w:lvl w:ilvl="7" w:tplc="04090003" w:tentative="1">
+      <w:start w:val="1"/>
+      <w:numFmt w:val="bullet"/>
+      <w:lvlText w:val="o"/>
+      <w:lvlJc w:val="left"/>
+      <w:pPr>
+        <w:ind w:left="5760" w:hanging="360"/>
+      </w:pPr>
+      <w:rPr>
+        <w:rFonts w:ascii="Courier New" w:hAnsi="Courier New" w:cs="Courier New" w:hint="default"/>
+      </w:rPr>
+    </w:lvl>
+    <w:lvl w:ilvl="8" w:tplc="04090005" w:tentative="1">
+      <w:start w:val="1"/>
+      <w:numFmt w:val="bullet"/>
+      <w:lvlText w:val=""/>
+      <w:lvlJc w:val="left"/>
+      <w:pPr>
+        <w:ind w:left="6480" w:hanging="360"/>
+      </w:pPr>
+      <w:rPr>
+        <w:rFonts w:ascii="Wingdings" w:hAnsi="Wingdings" w:hint="default"/>
+      </w:rPr>
+    </w:lvl>
+  </w:abstractNum>
+  <w:abstractNum w:abstractNumId="7" w15:restartNumberingAfterBreak="0">
+    <w:nsid w:val="48C331E5"/>
+    <w:multiLevelType w:val="hybridMultilevel"/>
+    <w:tmpl w:val="9DA06F00"/>
+    <w:lvl w:ilvl="0" w:tplc="177660D8">
+      <w:numFmt w:val="bullet"/>
+      <w:lvlText w:val="-"/>
+      <w:lvlJc w:val="left"/>
+      <w:pPr>
+        <w:ind w:left="720" w:hanging="360"/>
+      </w:pPr>
+      <w:rPr>
+        <w:rFonts w:ascii="Arial" w:eastAsiaTheme="minorHAnsi" w:hAnsi="Arial" w:cs="Arial" w:hint="default"/>
+      </w:rPr>
+    </w:lvl>
+    <w:lvl w:ilvl="1" w:tplc="04090003" w:tentative="1">
+      <w:start w:val="1"/>
+      <w:numFmt w:val="bullet"/>
+      <w:lvlText w:val="o"/>
+      <w:lvlJc w:val="left"/>
+      <w:pPr>
+        <w:ind w:left="1440" w:hanging="360"/>
+      </w:pPr>
+      <w:rPr>
+        <w:rFonts w:ascii="Courier New" w:hAnsi="Courier New" w:cs="Courier New" w:hint="default"/>
+      </w:rPr>
+    </w:lvl>
+    <w:lvl w:ilvl="2" w:tplc="04090005" w:tentative="1">
+      <w:start w:val="1"/>
+      <w:numFmt w:val="bullet"/>
+      <w:lvlText w:val=""/>
+      <w:lvlJc w:val="left"/>
+      <w:pPr>
+        <w:ind w:left="2160" w:hanging="360"/>
+      </w:pPr>
+      <w:rPr>
+        <w:rFonts w:ascii="Wingdings" w:hAnsi="Wingdings" w:hint="default"/>
+      </w:rPr>
+    </w:lvl>
+    <w:lvl w:ilvl="3" w:tplc="04090001" w:tentative="1">
+      <w:start w:val="1"/>
+      <w:numFmt w:val="bullet"/>
+      <w:lvlText w:val=""/>
+      <w:lvlJc w:val="left"/>
+      <w:pPr>
+        <w:ind w:left="2880" w:hanging="360"/>
+      </w:pPr>
+      <w:rPr>
+        <w:rFonts w:ascii="Symbol" w:hAnsi="Symbol" w:hint="default"/>
+      </w:rPr>
+    </w:lvl>
+    <w:lvl w:ilvl="4" w:tplc="04090003" w:tentative="1">
+      <w:start w:val="1"/>
+      <w:numFmt w:val="bullet"/>
+      <w:lvlText w:val="o"/>
+      <w:lvlJc w:val="left"/>
+      <w:pPr>
+        <w:ind w:left="3600" w:hanging="360"/>
+      </w:pPr>
+      <w:rPr>
+        <w:rFonts w:ascii="Courier New" w:hAnsi="Courier New" w:cs="Courier New" w:hint="default"/>
+      </w:rPr>
+    </w:lvl>
+    <w:lvl w:ilvl="5" w:tplc="04090005" w:tentative="1">
+      <w:start w:val="1"/>
+      <w:numFmt w:val="bullet"/>
+      <w:lvlText w:val=""/>
+      <w:lvlJc w:val="left"/>
+      <w:pPr>
+        <w:ind w:left="4320" w:hanging="360"/>
+      </w:pPr>
+      <w:rPr>
+        <w:rFonts w:ascii="Wingdings" w:hAnsi="Wingdings" w:hint="default"/>
+      </w:rPr>
+    </w:lvl>
+    <w:lvl w:ilvl="6" w:tplc="04090001" w:tentative="1">
+      <w:start w:val="1"/>
+      <w:numFmt w:val="bullet"/>
+      <w:lvlText w:val=""/>
+      <w:lvlJc w:val="left"/>
+      <w:pPr>
+        <w:ind w:left="5040" w:hanging="360"/>
+      </w:pPr>
+      <w:rPr>
+        <w:rFonts w:ascii="Symbol" w:hAnsi="Symbol" w:hint="default"/>
+      </w:rPr>
+    </w:lvl>
+    <w:lvl w:ilvl="7" w:tplc="04090003" w:tentative="1">
+      <w:start w:val="1"/>
+      <w:numFmt w:val="bullet"/>
+      <w:lvlText w:val="o"/>
+      <w:lvlJc w:val="left"/>
+      <w:pPr>
+        <w:ind w:left="5760" w:hanging="360"/>
+      </w:pPr>
+      <w:rPr>
+        <w:rFonts w:ascii="Courier New" w:hAnsi="Courier New" w:cs="Courier New" w:hint="default"/>
+      </w:rPr>
+    </w:lvl>
+    <w:lvl w:ilvl="8" w:tplc="04090005" w:tentative="1">
+      <w:start w:val="1"/>
+      <w:numFmt w:val="bullet"/>
+      <w:lvlText w:val=""/>
+      <w:lvlJc w:val="left"/>
+      <w:pPr>
+        <w:ind w:left="6480" w:hanging="360"/>
+      </w:pPr>
+      <w:rPr>
+        <w:rFonts w:ascii="Wingdings" w:hAnsi="Wingdings" w:hint="default"/>
+      </w:rPr>
+    </w:lvl>
+  </w:abstractNum>
+  <w:abstractNum w:abstractNumId="8" w15:restartNumberingAfterBreak="0">
     <w:nsid w:val="4EE576EF"/>
     <w:multiLevelType w:val="multilevel"/>
     <w:tmpl w:val="83805F5A"/>
@@ -4467,7 +6798,7 @@
       </w:rPr>
     </w:lvl>
   </w:abstractNum>
-  <w:abstractNum w:abstractNumId="4" w15:restartNumberingAfterBreak="0">
+  <w:abstractNum w:abstractNumId="9" w15:restartNumberingAfterBreak="0">
     <w:nsid w:val="52374C3D"/>
     <w:multiLevelType w:val="hybridMultilevel"/>
     <w:tmpl w:val="CBEA8954"/>
@@ -4556,7 +6887,7 @@
       </w:pPr>
     </w:lvl>
   </w:abstractNum>
-  <w:abstractNum w:abstractNumId="5" w15:restartNumberingAfterBreak="0">
+  <w:abstractNum w:abstractNumId="10" w15:restartNumberingAfterBreak="0">
     <w:nsid w:val="52653092"/>
     <w:multiLevelType w:val="multilevel"/>
     <w:tmpl w:val="83805F5A"/>
@@ -4678,7 +7009,682 @@
       </w:rPr>
     </w:lvl>
   </w:abstractNum>
-  <w:abstractNum w:abstractNumId="6" w15:restartNumberingAfterBreak="0">
+  <w:abstractNum w:abstractNumId="11" w15:restartNumberingAfterBreak="0">
+    <w:nsid w:val="5A512618"/>
+    <w:multiLevelType w:val="hybridMultilevel"/>
+    <w:tmpl w:val="580C2694"/>
+    <w:lvl w:ilvl="0" w:tplc="04090001">
+      <w:start w:val="1"/>
+      <w:numFmt w:val="bullet"/>
+      <w:lvlText w:val=""/>
+      <w:lvlJc w:val="left"/>
+      <w:pPr>
+        <w:ind w:left="720" w:hanging="360"/>
+      </w:pPr>
+      <w:rPr>
+        <w:rFonts w:ascii="Symbol" w:hAnsi="Symbol" w:hint="default"/>
+      </w:rPr>
+    </w:lvl>
+    <w:lvl w:ilvl="1" w:tplc="04090003" w:tentative="1">
+      <w:start w:val="1"/>
+      <w:numFmt w:val="bullet"/>
+      <w:lvlText w:val="o"/>
+      <w:lvlJc w:val="left"/>
+      <w:pPr>
+        <w:ind w:left="1440" w:hanging="360"/>
+      </w:pPr>
+      <w:rPr>
+        <w:rFonts w:ascii="Courier New" w:hAnsi="Courier New" w:cs="Courier New" w:hint="default"/>
+      </w:rPr>
+    </w:lvl>
+    <w:lvl w:ilvl="2" w:tplc="04090005" w:tentative="1">
+      <w:start w:val="1"/>
+      <w:numFmt w:val="bullet"/>
+      <w:lvlText w:val=""/>
+      <w:lvlJc w:val="left"/>
+      <w:pPr>
+        <w:ind w:left="2160" w:hanging="360"/>
+      </w:pPr>
+      <w:rPr>
+        <w:rFonts w:ascii="Wingdings" w:hAnsi="Wingdings" w:hint="default"/>
+      </w:rPr>
+    </w:lvl>
+    <w:lvl w:ilvl="3" w:tplc="04090001" w:tentative="1">
+      <w:start w:val="1"/>
+      <w:numFmt w:val="bullet"/>
+      <w:lvlText w:val=""/>
+      <w:lvlJc w:val="left"/>
+      <w:pPr>
+        <w:ind w:left="2880" w:hanging="360"/>
+      </w:pPr>
+      <w:rPr>
+        <w:rFonts w:ascii="Symbol" w:hAnsi="Symbol" w:hint="default"/>
+      </w:rPr>
+    </w:lvl>
+    <w:lvl w:ilvl="4" w:tplc="04090003" w:tentative="1">
+      <w:start w:val="1"/>
+      <w:numFmt w:val="bullet"/>
+      <w:lvlText w:val="o"/>
+      <w:lvlJc w:val="left"/>
+      <w:pPr>
+        <w:ind w:left="3600" w:hanging="360"/>
+      </w:pPr>
+      <w:rPr>
+        <w:rFonts w:ascii="Courier New" w:hAnsi="Courier New" w:cs="Courier New" w:hint="default"/>
+      </w:rPr>
+    </w:lvl>
+    <w:lvl w:ilvl="5" w:tplc="04090005" w:tentative="1">
+      <w:start w:val="1"/>
+      <w:numFmt w:val="bullet"/>
+      <w:lvlText w:val=""/>
+      <w:lvlJc w:val="left"/>
+      <w:pPr>
+        <w:ind w:left="4320" w:hanging="360"/>
+      </w:pPr>
+      <w:rPr>
+        <w:rFonts w:ascii="Wingdings" w:hAnsi="Wingdings" w:hint="default"/>
+      </w:rPr>
+    </w:lvl>
+    <w:lvl w:ilvl="6" w:tplc="04090001" w:tentative="1">
+      <w:start w:val="1"/>
+      <w:numFmt w:val="bullet"/>
+      <w:lvlText w:val=""/>
+      <w:lvlJc w:val="left"/>
+      <w:pPr>
+        <w:ind w:left="5040" w:hanging="360"/>
+      </w:pPr>
+      <w:rPr>
+        <w:rFonts w:ascii="Symbol" w:hAnsi="Symbol" w:hint="default"/>
+      </w:rPr>
+    </w:lvl>
+    <w:lvl w:ilvl="7" w:tplc="04090003" w:tentative="1">
+      <w:start w:val="1"/>
+      <w:numFmt w:val="bullet"/>
+      <w:lvlText w:val="o"/>
+      <w:lvlJc w:val="left"/>
+      <w:pPr>
+        <w:ind w:left="5760" w:hanging="360"/>
+      </w:pPr>
+      <w:rPr>
+        <w:rFonts w:ascii="Courier New" w:hAnsi="Courier New" w:cs="Courier New" w:hint="default"/>
+      </w:rPr>
+    </w:lvl>
+    <w:lvl w:ilvl="8" w:tplc="04090005" w:tentative="1">
+      <w:start w:val="1"/>
+      <w:numFmt w:val="bullet"/>
+      <w:lvlText w:val=""/>
+      <w:lvlJc w:val="left"/>
+      <w:pPr>
+        <w:ind w:left="6480" w:hanging="360"/>
+      </w:pPr>
+      <w:rPr>
+        <w:rFonts w:ascii="Wingdings" w:hAnsi="Wingdings" w:hint="default"/>
+      </w:rPr>
+    </w:lvl>
+  </w:abstractNum>
+  <w:abstractNum w:abstractNumId="12" w15:restartNumberingAfterBreak="0">
+    <w:nsid w:val="61D043F5"/>
+    <w:multiLevelType w:val="hybridMultilevel"/>
+    <w:tmpl w:val="7D20B560"/>
+    <w:lvl w:ilvl="0" w:tplc="25C44BD4">
+      <w:numFmt w:val="bullet"/>
+      <w:lvlText w:val="-"/>
+      <w:lvlJc w:val="left"/>
+      <w:pPr>
+        <w:ind w:left="720" w:hanging="360"/>
+      </w:pPr>
+      <w:rPr>
+        <w:rFonts w:ascii="Arial" w:eastAsiaTheme="minorHAnsi" w:hAnsi="Arial" w:cs="Arial" w:hint="default"/>
+      </w:rPr>
+    </w:lvl>
+    <w:lvl w:ilvl="1" w:tplc="04090003" w:tentative="1">
+      <w:start w:val="1"/>
+      <w:numFmt w:val="bullet"/>
+      <w:lvlText w:val="o"/>
+      <w:lvlJc w:val="left"/>
+      <w:pPr>
+        <w:ind w:left="1440" w:hanging="360"/>
+      </w:pPr>
+      <w:rPr>
+        <w:rFonts w:ascii="Courier New" w:hAnsi="Courier New" w:cs="Courier New" w:hint="default"/>
+      </w:rPr>
+    </w:lvl>
+    <w:lvl w:ilvl="2" w:tplc="04090005" w:tentative="1">
+      <w:start w:val="1"/>
+      <w:numFmt w:val="bullet"/>
+      <w:lvlText w:val=""/>
+      <w:lvlJc w:val="left"/>
+      <w:pPr>
+        <w:ind w:left="2160" w:hanging="360"/>
+      </w:pPr>
+      <w:rPr>
+        <w:rFonts w:ascii="Wingdings" w:hAnsi="Wingdings" w:hint="default"/>
+      </w:rPr>
+    </w:lvl>
+    <w:lvl w:ilvl="3" w:tplc="04090001" w:tentative="1">
+      <w:start w:val="1"/>
+      <w:numFmt w:val="bullet"/>
+      <w:lvlText w:val=""/>
+      <w:lvlJc w:val="left"/>
+      <w:pPr>
+        <w:ind w:left="2880" w:hanging="360"/>
+      </w:pPr>
+      <w:rPr>
+        <w:rFonts w:ascii="Symbol" w:hAnsi="Symbol" w:hint="default"/>
+      </w:rPr>
+    </w:lvl>
+    <w:lvl w:ilvl="4" w:tplc="04090003" w:tentative="1">
+      <w:start w:val="1"/>
+      <w:numFmt w:val="bullet"/>
+      <w:lvlText w:val="o"/>
+      <w:lvlJc w:val="left"/>
+      <w:pPr>
+        <w:ind w:left="3600" w:hanging="360"/>
+      </w:pPr>
+      <w:rPr>
+        <w:rFonts w:ascii="Courier New" w:hAnsi="Courier New" w:cs="Courier New" w:hint="default"/>
+      </w:rPr>
+    </w:lvl>
+    <w:lvl w:ilvl="5" w:tplc="04090005" w:tentative="1">
+      <w:start w:val="1"/>
+      <w:numFmt w:val="bullet"/>
+      <w:lvlText w:val=""/>
+      <w:lvlJc w:val="left"/>
+      <w:pPr>
+        <w:ind w:left="4320" w:hanging="360"/>
+      </w:pPr>
+      <w:rPr>
+        <w:rFonts w:ascii="Wingdings" w:hAnsi="Wingdings" w:hint="default"/>
+      </w:rPr>
+    </w:lvl>
+    <w:lvl w:ilvl="6" w:tplc="04090001" w:tentative="1">
+      <w:start w:val="1"/>
+      <w:numFmt w:val="bullet"/>
+      <w:lvlText w:val=""/>
+      <w:lvlJc w:val="left"/>
+      <w:pPr>
+        <w:ind w:left="5040" w:hanging="360"/>
+      </w:pPr>
+      <w:rPr>
+        <w:rFonts w:ascii="Symbol" w:hAnsi="Symbol" w:hint="default"/>
+      </w:rPr>
+    </w:lvl>
+    <w:lvl w:ilvl="7" w:tplc="04090003" w:tentative="1">
+      <w:start w:val="1"/>
+      <w:numFmt w:val="bullet"/>
+      <w:lvlText w:val="o"/>
+      <w:lvlJc w:val="left"/>
+      <w:pPr>
+        <w:ind w:left="5760" w:hanging="360"/>
+      </w:pPr>
+      <w:rPr>
+        <w:rFonts w:ascii="Courier New" w:hAnsi="Courier New" w:cs="Courier New" w:hint="default"/>
+      </w:rPr>
+    </w:lvl>
+    <w:lvl w:ilvl="8" w:tplc="04090005" w:tentative="1">
+      <w:start w:val="1"/>
+      <w:numFmt w:val="bullet"/>
+      <w:lvlText w:val=""/>
+      <w:lvlJc w:val="left"/>
+      <w:pPr>
+        <w:ind w:left="6480" w:hanging="360"/>
+      </w:pPr>
+      <w:rPr>
+        <w:rFonts w:ascii="Wingdings" w:hAnsi="Wingdings" w:hint="default"/>
+      </w:rPr>
+    </w:lvl>
+  </w:abstractNum>
+  <w:abstractNum w:abstractNumId="13" w15:restartNumberingAfterBreak="0">
+    <w:nsid w:val="769173FA"/>
+    <w:multiLevelType w:val="hybridMultilevel"/>
+    <w:tmpl w:val="1E96EC6E"/>
+    <w:lvl w:ilvl="0" w:tplc="04090001">
+      <w:start w:val="1"/>
+      <w:numFmt w:val="bullet"/>
+      <w:lvlText w:val=""/>
+      <w:lvlJc w:val="left"/>
+      <w:pPr>
+        <w:ind w:left="720" w:hanging="360"/>
+      </w:pPr>
+      <w:rPr>
+        <w:rFonts w:ascii="Symbol" w:hAnsi="Symbol" w:hint="default"/>
+      </w:rPr>
+    </w:lvl>
+    <w:lvl w:ilvl="1" w:tplc="04090003" w:tentative="1">
+      <w:start w:val="1"/>
+      <w:numFmt w:val="bullet"/>
+      <w:lvlText w:val="o"/>
+      <w:lvlJc w:val="left"/>
+      <w:pPr>
+        <w:ind w:left="1440" w:hanging="360"/>
+      </w:pPr>
+      <w:rPr>
+        <w:rFonts w:ascii="Courier New" w:hAnsi="Courier New" w:cs="Courier New" w:hint="default"/>
+      </w:rPr>
+    </w:lvl>
+    <w:lvl w:ilvl="2" w:tplc="04090005" w:tentative="1">
+      <w:start w:val="1"/>
+      <w:numFmt w:val="bullet"/>
+      <w:lvlText w:val=""/>
+      <w:lvlJc w:val="left"/>
+      <w:pPr>
+        <w:ind w:left="2160" w:hanging="360"/>
+      </w:pPr>
+      <w:rPr>
+        <w:rFonts w:ascii="Wingdings" w:hAnsi="Wingdings" w:hint="default"/>
+      </w:rPr>
+    </w:lvl>
+    <w:lvl w:ilvl="3" w:tplc="04090001" w:tentative="1">
+      <w:start w:val="1"/>
+      <w:numFmt w:val="bullet"/>
+      <w:lvlText w:val=""/>
+      <w:lvlJc w:val="left"/>
+      <w:pPr>
+        <w:ind w:left="2880" w:hanging="360"/>
+      </w:pPr>
+      <w:rPr>
+        <w:rFonts w:ascii="Symbol" w:hAnsi="Symbol" w:hint="default"/>
+      </w:rPr>
+    </w:lvl>
+    <w:lvl w:ilvl="4" w:tplc="04090003" w:tentative="1">
+      <w:start w:val="1"/>
+      <w:numFmt w:val="bullet"/>
+      <w:lvlText w:val="o"/>
+      <w:lvlJc w:val="left"/>
+      <w:pPr>
+        <w:ind w:left="3600" w:hanging="360"/>
+      </w:pPr>
+      <w:rPr>
+        <w:rFonts w:ascii="Courier New" w:hAnsi="Courier New" w:cs="Courier New" w:hint="default"/>
+      </w:rPr>
+    </w:lvl>
+    <w:lvl w:ilvl="5" w:tplc="04090005" w:tentative="1">
+      <w:start w:val="1"/>
+      <w:numFmt w:val="bullet"/>
+      <w:lvlText w:val=""/>
+      <w:lvlJc w:val="left"/>
+      <w:pPr>
+        <w:ind w:left="4320" w:hanging="360"/>
+      </w:pPr>
+      <w:rPr>
+        <w:rFonts w:ascii="Wingdings" w:hAnsi="Wingdings" w:hint="default"/>
+      </w:rPr>
+    </w:lvl>
+    <w:lvl w:ilvl="6" w:tplc="04090001" w:tentative="1">
+      <w:start w:val="1"/>
+      <w:numFmt w:val="bullet"/>
+      <w:lvlText w:val=""/>
+      <w:lvlJc w:val="left"/>
+      <w:pPr>
+        <w:ind w:left="5040" w:hanging="360"/>
+      </w:pPr>
+      <w:rPr>
+        <w:rFonts w:ascii="Symbol" w:hAnsi="Symbol" w:hint="default"/>
+      </w:rPr>
+    </w:lvl>
+    <w:lvl w:ilvl="7" w:tplc="04090003" w:tentative="1">
+      <w:start w:val="1"/>
+      <w:numFmt w:val="bullet"/>
+      <w:lvlText w:val="o"/>
+      <w:lvlJc w:val="left"/>
+      <w:pPr>
+        <w:ind w:left="5760" w:hanging="360"/>
+      </w:pPr>
+      <w:rPr>
+        <w:rFonts w:ascii="Courier New" w:hAnsi="Courier New" w:cs="Courier New" w:hint="default"/>
+      </w:rPr>
+    </w:lvl>
+    <w:lvl w:ilvl="8" w:tplc="04090005" w:tentative="1">
+      <w:start w:val="1"/>
+      <w:numFmt w:val="bullet"/>
+      <w:lvlText w:val=""/>
+      <w:lvlJc w:val="left"/>
+      <w:pPr>
+        <w:ind w:left="6480" w:hanging="360"/>
+      </w:pPr>
+      <w:rPr>
+        <w:rFonts w:ascii="Wingdings" w:hAnsi="Wingdings" w:hint="default"/>
+      </w:rPr>
+    </w:lvl>
+  </w:abstractNum>
+  <w:abstractNum w:abstractNumId="14" w15:restartNumberingAfterBreak="0">
+    <w:nsid w:val="77BE14AF"/>
+    <w:multiLevelType w:val="multilevel"/>
+    <w:tmpl w:val="86E2017E"/>
+    <w:lvl w:ilvl="0">
+      <w:start w:val="1"/>
+      <w:numFmt w:val="decimal"/>
+      <w:lvlText w:val="%1."/>
+      <w:lvlJc w:val="left"/>
+      <w:pPr>
+        <w:ind w:left="390" w:hanging="390"/>
+      </w:pPr>
+      <w:rPr>
+        <w:rFonts w:hint="default"/>
+      </w:rPr>
+    </w:lvl>
+    <w:lvl w:ilvl="1">
+      <w:start w:val="1"/>
+      <w:numFmt w:val="decimal"/>
+      <w:lvlText w:val="%1.%2."/>
+      <w:lvlJc w:val="left"/>
+      <w:pPr>
+        <w:ind w:left="720" w:hanging="720"/>
+      </w:pPr>
+      <w:rPr>
+        <w:rFonts w:hint="default"/>
+      </w:rPr>
+    </w:lvl>
+    <w:lvl w:ilvl="2">
+      <w:start w:val="1"/>
+      <w:numFmt w:val="decimal"/>
+      <w:lvlText w:val="%1.%2.%3."/>
+      <w:lvlJc w:val="left"/>
+      <w:pPr>
+        <w:ind w:left="720" w:hanging="720"/>
+      </w:pPr>
+      <w:rPr>
+        <w:rFonts w:hint="default"/>
+      </w:rPr>
+    </w:lvl>
+    <w:lvl w:ilvl="3">
+      <w:start w:val="1"/>
+      <w:numFmt w:val="decimal"/>
+      <w:lvlText w:val="%1.%2.%3.%4."/>
+      <w:lvlJc w:val="left"/>
+      <w:pPr>
+        <w:ind w:left="1080" w:hanging="1080"/>
+      </w:pPr>
+      <w:rPr>
+        <w:rFonts w:hint="default"/>
+      </w:rPr>
+    </w:lvl>
+    <w:lvl w:ilvl="4">
+      <w:start w:val="1"/>
+      <w:numFmt w:val="decimal"/>
+      <w:lvlText w:val="%1.%2.%3.%4.%5."/>
+      <w:lvlJc w:val="left"/>
+      <w:pPr>
+        <w:ind w:left="1080" w:hanging="1080"/>
+      </w:pPr>
+      <w:rPr>
+        <w:rFonts w:hint="default"/>
+      </w:rPr>
+    </w:lvl>
+    <w:lvl w:ilvl="5">
+      <w:start w:val="1"/>
+      <w:numFmt w:val="decimal"/>
+      <w:lvlText w:val="%1.%2.%3.%4.%5.%6."/>
+      <w:lvlJc w:val="left"/>
+      <w:pPr>
+        <w:ind w:left="1440" w:hanging="1440"/>
+      </w:pPr>
+      <w:rPr>
+        <w:rFonts w:hint="default"/>
+      </w:rPr>
+    </w:lvl>
+    <w:lvl w:ilvl="6">
+      <w:start w:val="1"/>
+      <w:numFmt w:val="decimal"/>
+      <w:lvlText w:val="%1.%2.%3.%4.%5.%6.%7."/>
+      <w:lvlJc w:val="left"/>
+      <w:pPr>
+        <w:ind w:left="1440" w:hanging="1440"/>
+      </w:pPr>
+      <w:rPr>
+        <w:rFonts w:hint="default"/>
+      </w:rPr>
+    </w:lvl>
+    <w:lvl w:ilvl="7">
+      <w:start w:val="1"/>
+      <w:numFmt w:val="decimal"/>
+      <w:lvlText w:val="%1.%2.%3.%4.%5.%6.%7.%8."/>
+      <w:lvlJc w:val="left"/>
+      <w:pPr>
+        <w:ind w:left="1800" w:hanging="1800"/>
+      </w:pPr>
+      <w:rPr>
+        <w:rFonts w:hint="default"/>
+      </w:rPr>
+    </w:lvl>
+    <w:lvl w:ilvl="8">
+      <w:start w:val="1"/>
+      <w:numFmt w:val="decimal"/>
+      <w:lvlText w:val="%1.%2.%3.%4.%5.%6.%7.%8.%9."/>
+      <w:lvlJc w:val="left"/>
+      <w:pPr>
+        <w:ind w:left="2160" w:hanging="2160"/>
+      </w:pPr>
+      <w:rPr>
+        <w:rFonts w:hint="default"/>
+      </w:rPr>
+    </w:lvl>
+  </w:abstractNum>
+  <w:abstractNum w:abstractNumId="15" w15:restartNumberingAfterBreak="0">
+    <w:nsid w:val="78F479C1"/>
+    <w:multiLevelType w:val="hybridMultilevel"/>
+    <w:tmpl w:val="630E9E8E"/>
+    <w:lvl w:ilvl="0" w:tplc="EE745EB6">
+      <w:numFmt w:val="bullet"/>
+      <w:lvlText w:val="-"/>
+      <w:lvlJc w:val="left"/>
+      <w:pPr>
+        <w:ind w:left="720" w:hanging="360"/>
+      </w:pPr>
+      <w:rPr>
+        <w:rFonts w:ascii="Arial" w:eastAsiaTheme="minorHAnsi" w:hAnsi="Arial" w:cs="Arial" w:hint="default"/>
+      </w:rPr>
+    </w:lvl>
+    <w:lvl w:ilvl="1" w:tplc="04090003" w:tentative="1">
+      <w:start w:val="1"/>
+      <w:numFmt w:val="bullet"/>
+      <w:lvlText w:val="o"/>
+      <w:lvlJc w:val="left"/>
+      <w:pPr>
+        <w:ind w:left="1440" w:hanging="360"/>
+      </w:pPr>
+      <w:rPr>
+        <w:rFonts w:ascii="Courier New" w:hAnsi="Courier New" w:cs="Courier New" w:hint="default"/>
+      </w:rPr>
+    </w:lvl>
+    <w:lvl w:ilvl="2" w:tplc="04090005" w:tentative="1">
+      <w:start w:val="1"/>
+      <w:numFmt w:val="bullet"/>
+      <w:lvlText w:val=""/>
+      <w:lvlJc w:val="left"/>
+      <w:pPr>
+        <w:ind w:left="2160" w:hanging="360"/>
+      </w:pPr>
+      <w:rPr>
+        <w:rFonts w:ascii="Wingdings" w:hAnsi="Wingdings" w:hint="default"/>
+      </w:rPr>
+    </w:lvl>
+    <w:lvl w:ilvl="3" w:tplc="04090001" w:tentative="1">
+      <w:start w:val="1"/>
+      <w:numFmt w:val="bullet"/>
+      <w:lvlText w:val=""/>
+      <w:lvlJc w:val="left"/>
+      <w:pPr>
+        <w:ind w:left="2880" w:hanging="360"/>
+      </w:pPr>
+      <w:rPr>
+        <w:rFonts w:ascii="Symbol" w:hAnsi="Symbol" w:hint="default"/>
+      </w:rPr>
+    </w:lvl>
+    <w:lvl w:ilvl="4" w:tplc="04090003" w:tentative="1">
+      <w:start w:val="1"/>
+      <w:numFmt w:val="bullet"/>
+      <w:lvlText w:val="o"/>
+      <w:lvlJc w:val="left"/>
+      <w:pPr>
+        <w:ind w:left="3600" w:hanging="360"/>
+      </w:pPr>
+      <w:rPr>
+        <w:rFonts w:ascii="Courier New" w:hAnsi="Courier New" w:cs="Courier New" w:hint="default"/>
+      </w:rPr>
+    </w:lvl>
+    <w:lvl w:ilvl="5" w:tplc="04090005" w:tentative="1">
+      <w:start w:val="1"/>
+      <w:numFmt w:val="bullet"/>
+      <w:lvlText w:val=""/>
+      <w:lvlJc w:val="left"/>
+      <w:pPr>
+        <w:ind w:left="4320" w:hanging="360"/>
+      </w:pPr>
+      <w:rPr>
+        <w:rFonts w:ascii="Wingdings" w:hAnsi="Wingdings" w:hint="default"/>
+      </w:rPr>
+    </w:lvl>
+    <w:lvl w:ilvl="6" w:tplc="04090001" w:tentative="1">
+      <w:start w:val="1"/>
+      <w:numFmt w:val="bullet"/>
+      <w:lvlText w:val=""/>
+      <w:lvlJc w:val="left"/>
+      <w:pPr>
+        <w:ind w:left="5040" w:hanging="360"/>
+      </w:pPr>
+      <w:rPr>
+        <w:rFonts w:ascii="Symbol" w:hAnsi="Symbol" w:hint="default"/>
+      </w:rPr>
+    </w:lvl>
+    <w:lvl w:ilvl="7" w:tplc="04090003" w:tentative="1">
+      <w:start w:val="1"/>
+      <w:numFmt w:val="bullet"/>
+      <w:lvlText w:val="o"/>
+      <w:lvlJc w:val="left"/>
+      <w:pPr>
+        <w:ind w:left="5760" w:hanging="360"/>
+      </w:pPr>
+      <w:rPr>
+        <w:rFonts w:ascii="Courier New" w:hAnsi="Courier New" w:cs="Courier New" w:hint="default"/>
+      </w:rPr>
+    </w:lvl>
+    <w:lvl w:ilvl="8" w:tplc="04090005" w:tentative="1">
+      <w:start w:val="1"/>
+      <w:numFmt w:val="bullet"/>
+      <w:lvlText w:val=""/>
+      <w:lvlJc w:val="left"/>
+      <w:pPr>
+        <w:ind w:left="6480" w:hanging="360"/>
+      </w:pPr>
+      <w:rPr>
+        <w:rFonts w:ascii="Wingdings" w:hAnsi="Wingdings" w:hint="default"/>
+      </w:rPr>
+    </w:lvl>
+  </w:abstractNum>
+  <w:abstractNum w:abstractNumId="16" w15:restartNumberingAfterBreak="0">
+    <w:nsid w:val="79D5271E"/>
+    <w:multiLevelType w:val="hybridMultilevel"/>
+    <w:tmpl w:val="048846F8"/>
+    <w:lvl w:ilvl="0" w:tplc="EE745EB6">
+      <w:numFmt w:val="bullet"/>
+      <w:lvlText w:val="-"/>
+      <w:lvlJc w:val="left"/>
+      <w:pPr>
+        <w:ind w:left="720" w:hanging="360"/>
+      </w:pPr>
+      <w:rPr>
+        <w:rFonts w:ascii="Arial" w:eastAsiaTheme="minorHAnsi" w:hAnsi="Arial" w:cs="Arial" w:hint="default"/>
+      </w:rPr>
+    </w:lvl>
+    <w:lvl w:ilvl="1" w:tplc="04090003" w:tentative="1">
+      <w:start w:val="1"/>
+      <w:numFmt w:val="bullet"/>
+      <w:lvlText w:val="o"/>
+      <w:lvlJc w:val="left"/>
+      <w:pPr>
+        <w:ind w:left="1440" w:hanging="360"/>
+      </w:pPr>
+      <w:rPr>
+        <w:rFonts w:ascii="Courier New" w:hAnsi="Courier New" w:cs="Courier New" w:hint="default"/>
+      </w:rPr>
+    </w:lvl>
+    <w:lvl w:ilvl="2" w:tplc="04090005" w:tentative="1">
+      <w:start w:val="1"/>
+      <w:numFmt w:val="bullet"/>
+      <w:lvlText w:val=""/>
+      <w:lvlJc w:val="left"/>
+      <w:pPr>
+        <w:ind w:left="2160" w:hanging="360"/>
+      </w:pPr>
+      <w:rPr>
+        <w:rFonts w:ascii="Wingdings" w:hAnsi="Wingdings" w:hint="default"/>
+      </w:rPr>
+    </w:lvl>
+    <w:lvl w:ilvl="3" w:tplc="04090001" w:tentative="1">
+      <w:start w:val="1"/>
+      <w:numFmt w:val="bullet"/>
+      <w:lvlText w:val=""/>
+      <w:lvlJc w:val="left"/>
+      <w:pPr>
+        <w:ind w:left="2880" w:hanging="360"/>
+      </w:pPr>
+      <w:rPr>
+        <w:rFonts w:ascii="Symbol" w:hAnsi="Symbol" w:hint="default"/>
+      </w:rPr>
+    </w:lvl>
+    <w:lvl w:ilvl="4" w:tplc="04090003" w:tentative="1">
+      <w:start w:val="1"/>
+      <w:numFmt w:val="bullet"/>
+      <w:lvlText w:val="o"/>
+      <w:lvlJc w:val="left"/>
+      <w:pPr>
+        <w:ind w:left="3600" w:hanging="360"/>
+      </w:pPr>
+      <w:rPr>
+        <w:rFonts w:ascii="Courier New" w:hAnsi="Courier New" w:cs="Courier New" w:hint="default"/>
+      </w:rPr>
+    </w:lvl>
+    <w:lvl w:ilvl="5" w:tplc="04090005" w:tentative="1">
+      <w:start w:val="1"/>
+      <w:numFmt w:val="bullet"/>
+      <w:lvlText w:val=""/>
+      <w:lvlJc w:val="left"/>
+      <w:pPr>
+        <w:ind w:left="4320" w:hanging="360"/>
+      </w:pPr>
+      <w:rPr>
+        <w:rFonts w:ascii="Wingdings" w:hAnsi="Wingdings" w:hint="default"/>
+      </w:rPr>
+    </w:lvl>
+    <w:lvl w:ilvl="6" w:tplc="04090001" w:tentative="1">
+      <w:start w:val="1"/>
+      <w:numFmt w:val="bullet"/>
+      <w:lvlText w:val=""/>
+      <w:lvlJc w:val="left"/>
+      <w:pPr>
+        <w:ind w:left="5040" w:hanging="360"/>
+      </w:pPr>
+      <w:rPr>
+        <w:rFonts w:ascii="Symbol" w:hAnsi="Symbol" w:hint="default"/>
+      </w:rPr>
+    </w:lvl>
+    <w:lvl w:ilvl="7" w:tplc="04090003" w:tentative="1">
+      <w:start w:val="1"/>
+      <w:numFmt w:val="bullet"/>
+      <w:lvlText w:val="o"/>
+      <w:lvlJc w:val="left"/>
+      <w:pPr>
+        <w:ind w:left="5760" w:hanging="360"/>
+      </w:pPr>
+      <w:rPr>
+        <w:rFonts w:ascii="Courier New" w:hAnsi="Courier New" w:cs="Courier New" w:hint="default"/>
+      </w:rPr>
+    </w:lvl>
+    <w:lvl w:ilvl="8" w:tplc="04090005" w:tentative="1">
+      <w:start w:val="1"/>
+      <w:numFmt w:val="bullet"/>
+      <w:lvlText w:val=""/>
+      <w:lvlJc w:val="left"/>
+      <w:pPr>
+        <w:ind w:left="6480" w:hanging="360"/>
+      </w:pPr>
+      <w:rPr>
+        <w:rFonts w:ascii="Wingdings" w:hAnsi="Wingdings" w:hint="default"/>
+      </w:rPr>
+    </w:lvl>
+  </w:abstractNum>
+  <w:abstractNum w:abstractNumId="17" w15:restartNumberingAfterBreak="0">
     <w:nsid w:val="7C8C5E93"/>
     <w:multiLevelType w:val="hybridMultilevel"/>
     <w:tmpl w:val="D9A2CC92"/>
@@ -4768,25 +7774,75 @@
     </w:lvl>
   </w:abstractNum>
   <w:num w:numId="1">
-    <w:abstractNumId w:val="3"/>
+    <w:abstractNumId w:val="8"/>
   </w:num>
   <w:num w:numId="2">
-    <w:abstractNumId w:val="2"/>
+    <w:abstractNumId w:val="5"/>
   </w:num>
   <w:num w:numId="3">
-    <w:abstractNumId w:val="5"/>
+    <w:abstractNumId w:val="10"/>
   </w:num>
   <w:num w:numId="4">
-    <w:abstractNumId w:val="6"/>
+    <w:abstractNumId w:val="17"/>
   </w:num>
   <w:num w:numId="5">
-    <w:abstractNumId w:val="4"/>
+    <w:abstractNumId w:val="9"/>
   </w:num>
   <w:num w:numId="6">
     <w:abstractNumId w:val="0"/>
   </w:num>
   <w:num w:numId="7">
+    <w:abstractNumId w:val="4"/>
+  </w:num>
+  <w:num w:numId="8">
+    <w:abstractNumId w:val="0"/>
+    <w:lvlOverride w:ilvl="0"/>
+    <w:lvlOverride w:ilvl="1"/>
+    <w:lvlOverride w:ilvl="2"/>
+    <w:lvlOverride w:ilvl="3"/>
+    <w:lvlOverride w:ilvl="4"/>
+    <w:lvlOverride w:ilvl="5"/>
+    <w:lvlOverride w:ilvl="6"/>
+    <w:lvlOverride w:ilvl="7"/>
+    <w:lvlOverride w:ilvl="8"/>
+  </w:num>
+  <w:num w:numId="9">
+    <w:abstractNumId w:val="6"/>
+  </w:num>
+  <w:num w:numId="10">
+    <w:abstractNumId w:val="7"/>
+  </w:num>
+  <w:num w:numId="11">
+    <w:abstractNumId w:val="13"/>
+  </w:num>
+  <w:num w:numId="12">
+    <w:abstractNumId w:val="12"/>
+  </w:num>
+  <w:num w:numId="13">
+    <w:abstractNumId w:val="3"/>
+  </w:num>
+  <w:num w:numId="14">
+    <w:abstractNumId w:val="14"/>
+  </w:num>
+  <w:num w:numId="15">
+    <w:abstractNumId w:val="0"/>
+    <w:lvlOverride w:ilvl="0"/>
+    <w:lvlOverride w:ilvl="1"/>
+  </w:num>
+  <w:num w:numId="16">
+    <w:abstractNumId w:val="2"/>
+  </w:num>
+  <w:num w:numId="17">
+    <w:abstractNumId w:val="16"/>
+  </w:num>
+  <w:num w:numId="18">
+    <w:abstractNumId w:val="15"/>
+  </w:num>
+  <w:num w:numId="19">
     <w:abstractNumId w:val="1"/>
+  </w:num>
+  <w:num w:numId="20">
+    <w:abstractNumId w:val="11"/>
   </w:num>
 </w:numbering>
 </file>
@@ -5407,7 +8463,7 @@
     <w:autoRedefine/>
     <w:uiPriority w:val="39"/>
     <w:unhideWhenUsed/>
-    <w:rsid w:val="00F32FC2"/>
+    <w:rsid w:val="00FA0777"/>
     <w:pPr>
       <w:tabs>
         <w:tab w:val="left" w:pos="440"/>
@@ -5417,6 +8473,7 @@
     </w:pPr>
     <w:rPr>
       <w:rFonts w:ascii="Arial" w:hAnsi="Arial" w:cs="Arial"/>
+      <w:b/>
       <w:noProof/>
       <w:sz w:val="24"/>
       <w:szCs w:val="24"/>
@@ -5704,7 +8761,7 @@
 </file>
 
 <file path=customXml/itemProps1.xml><?xml version="1.0" encoding="utf-8"?>
-<ds:datastoreItem xmlns:ds="http://schemas.openxmlformats.org/officeDocument/2006/customXml" ds:itemID="{5E054559-9F0D-4233-9A10-1029880D503A}">
+<ds:datastoreItem xmlns:ds="http://schemas.openxmlformats.org/officeDocument/2006/customXml" ds:itemID="{08EF9609-99FE-4956-BD04-A0444BFEA182}">
   <ds:schemaRefs>
     <ds:schemaRef ds:uri="http://schemas.openxmlformats.org/officeDocument/2006/bibliography"/>
   </ds:schemaRefs>

</xml_diff>